<commit_message>
Final commit: update the docx file
</commit_message>
<xml_diff>
--- a/MohokarAnkitGitTutorial-10-31-2018.docx
+++ b/MohokarAnkitGitTutorial-10-31-2018.docx
@@ -6,6 +6,7 @@
       <w:pPr>
         <w:pStyle w:val="Normal"/>
         <w:spacing w:before="0" w:after="0"/>
+        <w:contextualSpacing/>
         <w:jc w:val="center"/>
         <w:rPr>
           <w:b/>
@@ -27,6 +28,7 @@
       <w:pPr>
         <w:pStyle w:val="Normal"/>
         <w:spacing w:before="0" w:after="0"/>
+        <w:contextualSpacing/>
         <w:rPr/>
       </w:pPr>
       <w:r>
@@ -37,6 +39,7 @@
       <w:pPr>
         <w:pStyle w:val="Normal"/>
         <w:spacing w:before="0" w:after="0"/>
+        <w:contextualSpacing/>
         <w:rPr/>
       </w:pPr>
       <w:r>
@@ -52,6 +55,7 @@
       <w:pPr>
         <w:pStyle w:val="Normal"/>
         <w:spacing w:lineRule="auto" w:line="259" w:before="0" w:after="0"/>
+        <w:contextualSpacing/>
         <w:jc w:val="both"/>
         <w:rPr>
           <w:rFonts w:ascii="Times New Roman" w:hAnsi="Times New Roman" w:eastAsia="Times New Roman" w:cs="Times New Roman"/>
@@ -76,6 +80,7 @@
         <w:pStyle w:val="Normal"/>
         <w:spacing w:lineRule="auto" w:line="259" w:before="0" w:after="0"/>
         <w:ind w:left="0" w:hanging="0"/>
+        <w:contextualSpacing/>
         <w:jc w:val="both"/>
         <w:rPr>
           <w:rFonts w:ascii="Times New Roman" w:hAnsi="Times New Roman" w:eastAsia="Times New Roman" w:cs="Times New Roman"/>
@@ -97,6 +102,7 @@
         <w:pStyle w:val="Normal"/>
         <w:spacing w:lineRule="auto" w:line="259" w:before="0" w:after="0"/>
         <w:ind w:left="0" w:hanging="0"/>
+        <w:contextualSpacing/>
         <w:jc w:val="both"/>
         <w:rPr>
           <w:rFonts w:ascii="Times New Roman" w:hAnsi="Times New Roman" w:eastAsia="Times New Roman" w:cs="Times New Roman"/>
@@ -117,6 +123,7 @@
         <w:pStyle w:val="Normal"/>
         <w:spacing w:lineRule="auto" w:line="259" w:before="0" w:after="0"/>
         <w:ind w:left="0" w:hanging="0"/>
+        <w:contextualSpacing/>
         <w:jc w:val="left"/>
         <w:rPr/>
       </w:pPr>
@@ -143,6 +150,7 @@
       <w:pPr>
         <w:pStyle w:val="Normal"/>
         <w:spacing w:lineRule="auto" w:line="259" w:before="0" w:after="0"/>
+        <w:contextualSpacing/>
         <w:jc w:val="both"/>
         <w:rPr>
           <w:rFonts w:ascii="Times New Roman" w:hAnsi="Times New Roman" w:eastAsia="Times New Roman" w:cs="Times New Roman"/>
@@ -162,6 +170,7 @@
       <w:pPr>
         <w:pStyle w:val="Normal"/>
         <w:spacing w:lineRule="auto" w:line="259" w:before="0" w:after="0"/>
+        <w:contextualSpacing/>
         <w:jc w:val="left"/>
         <w:rPr>
           <w:rFonts w:ascii="Times New Roman" w:hAnsi="Times New Roman" w:eastAsia="Times New Roman" w:cs="Times New Roman"/>
@@ -193,6 +202,7 @@
       <w:pPr>
         <w:pStyle w:val="Normal"/>
         <w:spacing w:lineRule="auto" w:line="259" w:before="0" w:after="0"/>
+        <w:contextualSpacing/>
         <w:jc w:val="both"/>
         <w:rPr>
           <w:rFonts w:ascii="Times New Roman" w:hAnsi="Times New Roman" w:eastAsia="Times New Roman" w:cs="Times New Roman"/>
@@ -212,6 +222,7 @@
       <w:pPr>
         <w:pStyle w:val="Normal"/>
         <w:spacing w:lineRule="auto" w:line="259" w:before="0" w:after="0"/>
+        <w:contextualSpacing/>
         <w:jc w:val="left"/>
         <w:rPr>
           <w:rFonts w:ascii="Times New Roman" w:hAnsi="Times New Roman" w:eastAsia="Times New Roman" w:cs="Times New Roman"/>
@@ -321,6 +332,7 @@
       <w:pPr>
         <w:pStyle w:val="Normal"/>
         <w:spacing w:lineRule="auto" w:line="259" w:before="0" w:after="0"/>
+        <w:contextualSpacing/>
         <w:jc w:val="both"/>
         <w:rPr>
           <w:rFonts w:ascii="Times New Roman" w:hAnsi="Times New Roman" w:eastAsia="Times New Roman" w:cs="Times New Roman"/>
@@ -344,6 +356,7 @@
       <w:pPr>
         <w:pStyle w:val="Normal"/>
         <w:spacing w:lineRule="auto" w:line="259" w:before="0" w:after="0"/>
+        <w:contextualSpacing/>
         <w:jc w:val="both"/>
         <w:rPr>
           <w:rFonts w:ascii="Times New Roman" w:hAnsi="Times New Roman" w:eastAsia="Times New Roman" w:cs="Times New Roman"/>
@@ -364,6 +377,7 @@
       <w:pPr>
         <w:pStyle w:val="Normal"/>
         <w:spacing w:lineRule="auto" w:line="259" w:before="0" w:after="0"/>
+        <w:contextualSpacing/>
         <w:jc w:val="both"/>
         <w:rPr>
           <w:rFonts w:ascii="Times New Roman" w:hAnsi="Times New Roman" w:eastAsia="Times New Roman" w:cs="Times New Roman"/>
@@ -383,6 +397,7 @@
       <w:pPr>
         <w:pStyle w:val="Normal"/>
         <w:spacing w:lineRule="auto" w:line="259" w:before="0" w:after="0"/>
+        <w:contextualSpacing/>
         <w:jc w:val="both"/>
         <w:rPr/>
       </w:pPr>
@@ -401,6 +416,7 @@
         <w:pStyle w:val="Normal"/>
         <w:spacing w:before="0" w:after="0"/>
         <w:ind w:left="0" w:hanging="0"/>
+        <w:contextualSpacing/>
         <w:rPr>
           <w:rFonts w:ascii="Times New Roman" w:hAnsi="Times New Roman" w:eastAsia="Times New Roman" w:cs="Times New Roman"/>
           <w:sz w:val="24"/>
@@ -421,6 +437,7 @@
         <w:pStyle w:val="Normal"/>
         <w:spacing w:before="0" w:after="0"/>
         <w:ind w:left="0" w:hanging="0"/>
+        <w:contextualSpacing/>
         <w:rPr/>
       </w:pPr>
       <w:r>
@@ -432,6 +449,7 @@
         <w:pStyle w:val="Normal"/>
         <w:spacing w:before="0" w:after="0"/>
         <w:ind w:left="0" w:hanging="0"/>
+        <w:contextualSpacing/>
         <w:rPr>
           <w:rFonts w:ascii="Times New Roman" w:hAnsi="Times New Roman" w:eastAsia="Times New Roman" w:cs="Times New Roman"/>
           <w:sz w:val="24"/>
@@ -452,6 +470,7 @@
         <w:pStyle w:val="Normal"/>
         <w:spacing w:before="0" w:after="0"/>
         <w:ind w:left="0" w:hanging="0"/>
+        <w:contextualSpacing/>
         <w:rPr/>
       </w:pPr>
       <w:r>
@@ -463,6 +482,7 @@
         <w:pStyle w:val="Normal"/>
         <w:spacing w:before="0" w:after="0"/>
         <w:ind w:left="0" w:hanging="0"/>
+        <w:contextualSpacing/>
         <w:rPr>
           <w:rFonts w:ascii="Times New Roman" w:hAnsi="Times New Roman" w:eastAsia="Times New Roman" w:cs="Times New Roman"/>
           <w:sz w:val="24"/>
@@ -483,6 +503,7 @@
         <w:pStyle w:val="Normal"/>
         <w:spacing w:before="0" w:after="0"/>
         <w:ind w:left="0" w:hanging="0"/>
+        <w:contextualSpacing/>
         <w:rPr/>
       </w:pPr>
       <w:r>
@@ -494,6 +515,7 @@
         <w:pStyle w:val="Normal"/>
         <w:spacing w:before="0" w:after="0"/>
         <w:ind w:left="0" w:hanging="0"/>
+        <w:contextualSpacing/>
         <w:rPr>
           <w:rFonts w:ascii="Times New Roman" w:hAnsi="Times New Roman" w:eastAsia="Times New Roman" w:cs="Times New Roman"/>
           <w:sz w:val="24"/>
@@ -514,6 +536,7 @@
         <w:pStyle w:val="Normal"/>
         <w:spacing w:before="0" w:after="0"/>
         <w:ind w:left="0" w:hanging="0"/>
+        <w:contextualSpacing/>
         <w:rPr/>
       </w:pPr>
       <w:r>
@@ -525,6 +548,7 @@
         <w:pStyle w:val="Normal"/>
         <w:spacing w:before="0" w:after="0"/>
         <w:ind w:left="0" w:hanging="0"/>
+        <w:contextualSpacing/>
         <w:rPr>
           <w:rFonts w:ascii="Times New Roman" w:hAnsi="Times New Roman" w:eastAsia="Times New Roman" w:cs="Times New Roman"/>
           <w:sz w:val="24"/>
@@ -545,25 +569,27 @@
         <w:pStyle w:val="Normal"/>
         <w:spacing w:before="0" w:after="0"/>
         <w:ind w:left="0" w:hanging="0"/>
-        <w:rPr>
-          <w:rFonts w:ascii="Times New Roman" w:hAnsi="Times New Roman" w:eastAsia="Times New Roman" w:cs="Times New Roman"/>
-          <w:sz w:val="24"/>
-          <w:szCs w:val="24"/>
-        </w:rPr>
-      </w:pPr>
-      <w:r>
-        <w:rPr>
-          <w:rFonts w:eastAsia="Times New Roman" w:cs="Times New Roman" w:ascii="Times New Roman" w:hAnsi="Times New Roman"/>
-          <w:sz w:val="24"/>
-          <w:szCs w:val="24"/>
-        </w:rPr>
-      </w:r>
-    </w:p>
-    <w:p>
-      <w:pPr>
-        <w:pStyle w:val="Normal"/>
-        <w:spacing w:before="0" w:after="0"/>
-        <w:ind w:left="0" w:hanging="0"/>
+        <w:contextualSpacing/>
+        <w:rPr>
+          <w:rFonts w:ascii="Times New Roman" w:hAnsi="Times New Roman" w:eastAsia="Times New Roman" w:cs="Times New Roman"/>
+          <w:sz w:val="24"/>
+          <w:szCs w:val="24"/>
+        </w:rPr>
+      </w:pPr>
+      <w:r>
+        <w:rPr>
+          <w:rFonts w:eastAsia="Times New Roman" w:cs="Times New Roman" w:ascii="Times New Roman" w:hAnsi="Times New Roman"/>
+          <w:sz w:val="24"/>
+          <w:szCs w:val="24"/>
+        </w:rPr>
+      </w:r>
+    </w:p>
+    <w:p>
+      <w:pPr>
+        <w:pStyle w:val="Normal"/>
+        <w:spacing w:before="0" w:after="0"/>
+        <w:ind w:left="0" w:hanging="0"/>
+        <w:contextualSpacing/>
         <w:rPr>
           <w:rFonts w:ascii="Times New Roman" w:hAnsi="Times New Roman" w:eastAsia="Times New Roman" w:cs="Times New Roman"/>
           <w:sz w:val="24"/>
@@ -584,6 +610,7 @@
         <w:pStyle w:val="Normal"/>
         <w:spacing w:before="0" w:after="0"/>
         <w:ind w:left="0" w:hanging="0"/>
+        <w:contextualSpacing/>
         <w:rPr/>
       </w:pPr>
       <w:r>
@@ -595,6 +622,7 @@
         <w:pStyle w:val="Normal"/>
         <w:spacing w:before="0" w:after="0"/>
         <w:ind w:left="0" w:hanging="0"/>
+        <w:contextualSpacing/>
         <w:rPr>
           <w:rFonts w:ascii="Times New Roman" w:hAnsi="Times New Roman" w:eastAsia="Times New Roman" w:cs="Times New Roman"/>
           <w:sz w:val="24"/>
@@ -615,25 +643,27 @@
         <w:pStyle w:val="Normal"/>
         <w:spacing w:before="0" w:after="0"/>
         <w:ind w:left="0" w:hanging="0"/>
-        <w:rPr>
-          <w:rFonts w:ascii="Times New Roman" w:hAnsi="Times New Roman" w:eastAsia="Times New Roman" w:cs="Times New Roman"/>
-          <w:sz w:val="24"/>
-          <w:szCs w:val="24"/>
-        </w:rPr>
-      </w:pPr>
-      <w:r>
-        <w:rPr>
-          <w:rFonts w:eastAsia="Times New Roman" w:cs="Times New Roman" w:ascii="Times New Roman" w:hAnsi="Times New Roman"/>
-          <w:sz w:val="24"/>
-          <w:szCs w:val="24"/>
-        </w:rPr>
-      </w:r>
-    </w:p>
-    <w:p>
-      <w:pPr>
-        <w:pStyle w:val="Normal"/>
-        <w:spacing w:before="0" w:after="0"/>
-        <w:ind w:left="0" w:hanging="0"/>
+        <w:contextualSpacing/>
+        <w:rPr>
+          <w:rFonts w:ascii="Times New Roman" w:hAnsi="Times New Roman" w:eastAsia="Times New Roman" w:cs="Times New Roman"/>
+          <w:sz w:val="24"/>
+          <w:szCs w:val="24"/>
+        </w:rPr>
+      </w:pPr>
+      <w:r>
+        <w:rPr>
+          <w:rFonts w:eastAsia="Times New Roman" w:cs="Times New Roman" w:ascii="Times New Roman" w:hAnsi="Times New Roman"/>
+          <w:sz w:val="24"/>
+          <w:szCs w:val="24"/>
+        </w:rPr>
+      </w:r>
+    </w:p>
+    <w:p>
+      <w:pPr>
+        <w:pStyle w:val="Normal"/>
+        <w:spacing w:before="0" w:after="0"/>
+        <w:ind w:left="0" w:hanging="0"/>
+        <w:contextualSpacing/>
         <w:rPr>
           <w:rFonts w:ascii="Times New Roman" w:hAnsi="Times New Roman" w:eastAsia="Times New Roman" w:cs="Times New Roman"/>
           <w:sz w:val="24"/>
@@ -654,25 +684,27 @@
         <w:pStyle w:val="Normal"/>
         <w:spacing w:before="0" w:after="0"/>
         <w:ind w:left="0" w:hanging="0"/>
-        <w:rPr>
-          <w:rFonts w:ascii="Times New Roman" w:hAnsi="Times New Roman" w:eastAsia="Times New Roman" w:cs="Times New Roman"/>
-          <w:sz w:val="24"/>
-          <w:szCs w:val="24"/>
-        </w:rPr>
-      </w:pPr>
-      <w:r>
-        <w:rPr>
-          <w:rFonts w:eastAsia="Times New Roman" w:cs="Times New Roman" w:ascii="Times New Roman" w:hAnsi="Times New Roman"/>
-          <w:sz w:val="24"/>
-          <w:szCs w:val="24"/>
-        </w:rPr>
-      </w:r>
-    </w:p>
-    <w:p>
-      <w:pPr>
-        <w:pStyle w:val="Normal"/>
-        <w:spacing w:before="0" w:after="0"/>
-        <w:ind w:left="0" w:hanging="0"/>
+        <w:contextualSpacing/>
+        <w:rPr>
+          <w:rFonts w:ascii="Times New Roman" w:hAnsi="Times New Roman" w:eastAsia="Times New Roman" w:cs="Times New Roman"/>
+          <w:sz w:val="24"/>
+          <w:szCs w:val="24"/>
+        </w:rPr>
+      </w:pPr>
+      <w:r>
+        <w:rPr>
+          <w:rFonts w:eastAsia="Times New Roman" w:cs="Times New Roman" w:ascii="Times New Roman" w:hAnsi="Times New Roman"/>
+          <w:sz w:val="24"/>
+          <w:szCs w:val="24"/>
+        </w:rPr>
+      </w:r>
+    </w:p>
+    <w:p>
+      <w:pPr>
+        <w:pStyle w:val="Normal"/>
+        <w:spacing w:before="0" w:after="0"/>
+        <w:ind w:left="0" w:hanging="0"/>
+        <w:contextualSpacing/>
         <w:rPr/>
       </w:pPr>
       <w:r>
@@ -682,6 +714,273 @@
           <w:szCs w:val="24"/>
         </w:rPr>
         <w:t>Pull request: Pull request is the command which lets the user tell others to review the code changes user has posted.</w:t>
+      </w:r>
+    </w:p>
+    <w:p>
+      <w:pPr>
+        <w:pStyle w:val="Normal"/>
+        <w:spacing w:before="0" w:after="0"/>
+        <w:ind w:left="0" w:hanging="0"/>
+        <w:contextualSpacing/>
+        <w:rPr>
+          <w:rFonts w:ascii="Times New Roman" w:hAnsi="Times New Roman" w:eastAsia="Times New Roman" w:cs="Times New Roman"/>
+          <w:sz w:val="24"/>
+          <w:szCs w:val="24"/>
+        </w:rPr>
+      </w:pPr>
+      <w:r>
+        <w:rPr/>
+      </w:r>
+    </w:p>
+    <w:p>
+      <w:pPr>
+        <w:pStyle w:val="Normal"/>
+        <w:spacing w:before="0" w:after="0"/>
+        <w:ind w:left="0" w:hanging="0"/>
+        <w:contextualSpacing/>
+        <w:rPr>
+          <w:b/>
+          <w:b/>
+          <w:bCs/>
+          <w:sz w:val="36"/>
+          <w:szCs w:val="36"/>
+        </w:rPr>
+      </w:pPr>
+      <w:r>
+        <w:rPr>
+          <w:rFonts w:eastAsia="Times New Roman" w:cs="Times New Roman" w:ascii="Times New Roman" w:hAnsi="Times New Roman"/>
+          <w:b/>
+          <w:bCs/>
+          <w:sz w:val="36"/>
+          <w:szCs w:val="36"/>
+        </w:rPr>
+        <w:t>Commands and strategy used to do this exercise:</w:t>
+      </w:r>
+    </w:p>
+    <w:p>
+      <w:pPr>
+        <w:pStyle w:val="Normal"/>
+        <w:spacing w:before="0" w:after="0"/>
+        <w:ind w:left="0" w:hanging="0"/>
+        <w:contextualSpacing/>
+        <w:rPr>
+          <w:b w:val="false"/>
+          <w:b w:val="false"/>
+          <w:bCs w:val="false"/>
+          <w:sz w:val="24"/>
+          <w:szCs w:val="24"/>
+        </w:rPr>
+      </w:pPr>
+      <w:r>
+        <w:rPr>
+          <w:rFonts w:eastAsia="Times New Roman" w:cs="Times New Roman" w:ascii="Times New Roman" w:hAnsi="Times New Roman"/>
+          <w:b w:val="false"/>
+          <w:bCs w:val="false"/>
+          <w:sz w:val="24"/>
+          <w:szCs w:val="24"/>
+        </w:rPr>
+        <w:t>To upload the docx file to my repository. I started with the following commands:</w:t>
+      </w:r>
+    </w:p>
+    <w:p>
+      <w:pPr>
+        <w:pStyle w:val="Normal"/>
+        <w:spacing w:before="0" w:after="0"/>
+        <w:ind w:left="0" w:hanging="0"/>
+        <w:contextualSpacing/>
+        <w:rPr>
+          <w:rFonts w:ascii="Times New Roman" w:hAnsi="Times New Roman" w:eastAsia="Times New Roman" w:cs="Times New Roman"/>
+        </w:rPr>
+      </w:pPr>
+      <w:r>
+        <w:rPr>
+          <w:b w:val="false"/>
+          <w:bCs w:val="false"/>
+          <w:sz w:val="24"/>
+          <w:szCs w:val="24"/>
+        </w:rPr>
+      </w:r>
+    </w:p>
+    <w:p>
+      <w:pPr>
+        <w:pStyle w:val="Normal"/>
+        <w:spacing w:before="0" w:after="0"/>
+        <w:ind w:left="0" w:hanging="0"/>
+        <w:contextualSpacing/>
+        <w:rPr>
+          <w:b w:val="false"/>
+          <w:b w:val="false"/>
+          <w:bCs w:val="false"/>
+          <w:sz w:val="24"/>
+          <w:szCs w:val="24"/>
+        </w:rPr>
+      </w:pPr>
+      <w:r>
+        <w:rPr>
+          <w:rFonts w:eastAsia="Times New Roman" w:cs="Times New Roman" w:ascii="Times New Roman" w:hAnsi="Times New Roman"/>
+          <w:b w:val="false"/>
+          <w:bCs w:val="false"/>
+          <w:sz w:val="24"/>
+          <w:szCs w:val="24"/>
+        </w:rPr>
+        <w:t>$ git init</w:t>
+      </w:r>
+    </w:p>
+    <w:p>
+      <w:pPr>
+        <w:pStyle w:val="Normal"/>
+        <w:spacing w:before="0" w:after="0"/>
+        <w:ind w:left="0" w:hanging="0"/>
+        <w:contextualSpacing/>
+        <w:rPr>
+          <w:b w:val="false"/>
+          <w:b w:val="false"/>
+          <w:bCs w:val="false"/>
+          <w:sz w:val="24"/>
+          <w:szCs w:val="24"/>
+        </w:rPr>
+      </w:pPr>
+      <w:r>
+        <w:rPr>
+          <w:rFonts w:eastAsia="Times New Roman" w:cs="Times New Roman" w:ascii="Times New Roman" w:hAnsi="Times New Roman"/>
+          <w:b w:val="false"/>
+          <w:bCs w:val="false"/>
+          <w:sz w:val="24"/>
+          <w:szCs w:val="24"/>
+        </w:rPr>
+        <w:t>$ git add .</w:t>
+      </w:r>
+    </w:p>
+    <w:p>
+      <w:pPr>
+        <w:pStyle w:val="Normal"/>
+        <w:spacing w:before="0" w:after="0"/>
+        <w:ind w:left="0" w:hanging="0"/>
+        <w:contextualSpacing/>
+        <w:rPr>
+          <w:b w:val="false"/>
+          <w:b w:val="false"/>
+          <w:bCs w:val="false"/>
+          <w:sz w:val="24"/>
+          <w:szCs w:val="24"/>
+        </w:rPr>
+      </w:pPr>
+      <w:r>
+        <w:rPr>
+          <w:rFonts w:eastAsia="Times New Roman" w:cs="Times New Roman" w:ascii="Times New Roman" w:hAnsi="Times New Roman"/>
+          <w:b w:val="false"/>
+          <w:bCs w:val="false"/>
+          <w:sz w:val="24"/>
+          <w:szCs w:val="24"/>
+        </w:rPr>
+        <w:t>$ git commit -m ‘Initial commit’</w:t>
+      </w:r>
+    </w:p>
+    <w:p>
+      <w:pPr>
+        <w:pStyle w:val="Normal"/>
+        <w:spacing w:before="0" w:after="0"/>
+        <w:ind w:left="0" w:hanging="0"/>
+        <w:contextualSpacing/>
+        <w:rPr>
+          <w:b w:val="false"/>
+          <w:b w:val="false"/>
+          <w:bCs w:val="false"/>
+          <w:sz w:val="24"/>
+          <w:szCs w:val="24"/>
+        </w:rPr>
+      </w:pPr>
+      <w:r>
+        <w:rPr>
+          <w:rFonts w:eastAsia="Times New Roman" w:cs="Times New Roman" w:ascii="Times New Roman" w:hAnsi="Times New Roman"/>
+          <w:b w:val="false"/>
+          <w:bCs w:val="false"/>
+          <w:sz w:val="24"/>
+          <w:szCs w:val="24"/>
+        </w:rPr>
+        <w:t xml:space="preserve">$ git remote add origin </w:t>
+      </w:r>
+      <w:hyperlink r:id="rId2">
+        <w:r>
+          <w:rPr>
+            <w:rStyle w:val="InternetLink"/>
+            <w:rFonts w:eastAsia="Times New Roman" w:cs="Times New Roman" w:ascii="Times New Roman" w:hAnsi="Times New Roman"/>
+            <w:b w:val="false"/>
+            <w:bCs w:val="false"/>
+            <w:sz w:val="24"/>
+            <w:szCs w:val="24"/>
+          </w:rPr>
+          <w:t>https://github.com/ankitmohokar/CS6432018.git</w:t>
+        </w:r>
+      </w:hyperlink>
+    </w:p>
+    <w:p>
+      <w:pPr>
+        <w:pStyle w:val="Normal"/>
+        <w:spacing w:before="0" w:after="0"/>
+        <w:ind w:left="0" w:hanging="0"/>
+        <w:contextualSpacing/>
+        <w:rPr>
+          <w:b w:val="false"/>
+          <w:b w:val="false"/>
+          <w:bCs w:val="false"/>
+          <w:sz w:val="24"/>
+          <w:szCs w:val="24"/>
+        </w:rPr>
+      </w:pPr>
+      <w:r>
+        <w:rPr>
+          <w:rFonts w:eastAsia="Times New Roman" w:cs="Times New Roman" w:ascii="Times New Roman" w:hAnsi="Times New Roman"/>
+          <w:b w:val="false"/>
+          <w:bCs w:val="false"/>
+          <w:sz w:val="24"/>
+          <w:szCs w:val="24"/>
+        </w:rPr>
+        <w:t>$ git push origin master</w:t>
+      </w:r>
+    </w:p>
+    <w:p>
+      <w:pPr>
+        <w:pStyle w:val="Normal"/>
+        <w:spacing w:before="0" w:after="0"/>
+        <w:ind w:left="0" w:hanging="0"/>
+        <w:contextualSpacing/>
+        <w:rPr>
+          <w:rFonts w:ascii="Times New Roman" w:hAnsi="Times New Roman" w:eastAsia="Times New Roman" w:cs="Times New Roman"/>
+        </w:rPr>
+      </w:pPr>
+      <w:r>
+        <w:rPr>
+          <w:b w:val="false"/>
+          <w:bCs w:val="false"/>
+          <w:sz w:val="24"/>
+          <w:szCs w:val="24"/>
+        </w:rPr>
+      </w:r>
+    </w:p>
+    <w:p>
+      <w:pPr>
+        <w:pStyle w:val="Normal"/>
+        <w:spacing w:before="0" w:after="0"/>
+        <w:ind w:left="0" w:hanging="0"/>
+        <w:contextualSpacing/>
+        <w:rPr>
+          <w:b w:val="false"/>
+          <w:b w:val="false"/>
+          <w:bCs w:val="false"/>
+          <w:sz w:val="24"/>
+          <w:szCs w:val="24"/>
+        </w:rPr>
+      </w:pPr>
+      <w:r>
+        <w:rPr>
+          <w:rFonts w:eastAsia="Times New Roman" w:cs="Times New Roman" w:ascii="Times New Roman" w:hAnsi="Times New Roman"/>
+          <w:b w:val="false"/>
+          <w:bCs w:val="false"/>
+          <w:sz w:val="24"/>
+          <w:szCs w:val="24"/>
+        </w:rPr>
+        <w:t>These commands allowed me to push the code to my repository.</w:t>
       </w:r>
     </w:p>
     <w:sectPr>
@@ -918,7 +1217,6 @@
     <w:rPrDefault>
       <w:rPr>
         <w:rFonts w:ascii="Arial" w:hAnsi="Arial" w:eastAsia="Arial" w:cs="Arial"/>
-        <w:sz w:val="22"/>
         <w:szCs w:val="22"/>
         <w:lang w:val="en-US" w:eastAsia="zh-CN" w:bidi="hi-IN"/>
       </w:rPr>
@@ -932,8 +1230,10 @@
     <w:qFormat/>
     <w:pPr>
       <w:widowControl w:val="false"/>
+      <w:bidi w:val="0"/>
       <w:spacing w:lineRule="auto" w:line="276" w:before="0" w:after="0"/>
       <w:contextualSpacing/>
+      <w:jc w:val="left"/>
     </w:pPr>
     <w:rPr>
       <w:rFonts w:ascii="Arial" w:hAnsi="Arial" w:eastAsia="Arial" w:cs="Arial"/>
@@ -946,99 +1246,119 @@
   </w:style>
   <w:style w:type="paragraph" w:styleId="Heading1">
     <w:name w:val="Heading 1"/>
-    <w:basedOn w:val="Normal1"/>
     <w:next w:val="Normal"/>
     <w:qFormat/>
     <w:pPr>
       <w:keepNext w:val="true"/>
       <w:keepLines/>
+      <w:widowControl w:val="false"/>
       <w:spacing w:lineRule="auto" w:line="240" w:before="400" w:after="120"/>
     </w:pPr>
     <w:rPr>
+      <w:rFonts w:ascii="Arial" w:hAnsi="Arial" w:eastAsia="Arial" w:cs="Arial"/>
+      <w:color w:val="auto"/>
+      <w:kern w:val="0"/>
       <w:sz w:val="40"/>
       <w:szCs w:val="40"/>
+      <w:lang w:val="en-US" w:eastAsia="zh-CN" w:bidi="hi-IN"/>
     </w:rPr>
   </w:style>
   <w:style w:type="paragraph" w:styleId="Heading2">
     <w:name w:val="Heading 2"/>
-    <w:basedOn w:val="Normal1"/>
     <w:next w:val="Normal"/>
     <w:qFormat/>
     <w:pPr>
       <w:keepNext w:val="true"/>
       <w:keepLines/>
+      <w:widowControl w:val="false"/>
       <w:spacing w:lineRule="auto" w:line="240" w:before="360" w:after="120"/>
     </w:pPr>
     <w:rPr>
+      <w:rFonts w:ascii="Arial" w:hAnsi="Arial" w:eastAsia="Arial" w:cs="Arial"/>
       <w:b w:val="false"/>
+      <w:color w:val="auto"/>
+      <w:kern w:val="0"/>
       <w:sz w:val="32"/>
       <w:szCs w:val="32"/>
+      <w:lang w:val="en-US" w:eastAsia="zh-CN" w:bidi="hi-IN"/>
     </w:rPr>
   </w:style>
   <w:style w:type="paragraph" w:styleId="Heading3">
     <w:name w:val="Heading 3"/>
-    <w:basedOn w:val="Normal1"/>
     <w:next w:val="Normal"/>
     <w:qFormat/>
     <w:pPr>
       <w:keepNext w:val="true"/>
       <w:keepLines/>
+      <w:widowControl w:val="false"/>
       <w:spacing w:lineRule="auto" w:line="240" w:before="320" w:after="80"/>
     </w:pPr>
     <w:rPr>
+      <w:rFonts w:ascii="Arial" w:hAnsi="Arial" w:eastAsia="Arial" w:cs="Arial"/>
       <w:b w:val="false"/>
       <w:color w:val="434343"/>
+      <w:kern w:val="0"/>
       <w:sz w:val="28"/>
       <w:szCs w:val="28"/>
+      <w:lang w:val="en-US" w:eastAsia="zh-CN" w:bidi="hi-IN"/>
     </w:rPr>
   </w:style>
   <w:style w:type="paragraph" w:styleId="Heading4">
     <w:name w:val="Heading 4"/>
-    <w:basedOn w:val="Normal1"/>
     <w:next w:val="Normal"/>
     <w:qFormat/>
     <w:pPr>
       <w:keepNext w:val="true"/>
       <w:keepLines/>
+      <w:widowControl w:val="false"/>
       <w:spacing w:lineRule="auto" w:line="240" w:before="280" w:after="80"/>
     </w:pPr>
     <w:rPr>
+      <w:rFonts w:ascii="Arial" w:hAnsi="Arial" w:eastAsia="Arial" w:cs="Arial"/>
       <w:color w:val="666666"/>
+      <w:kern w:val="0"/>
       <w:sz w:val="24"/>
       <w:szCs w:val="24"/>
+      <w:lang w:val="en-US" w:eastAsia="zh-CN" w:bidi="hi-IN"/>
     </w:rPr>
   </w:style>
   <w:style w:type="paragraph" w:styleId="Heading5">
     <w:name w:val="Heading 5"/>
-    <w:basedOn w:val="Normal1"/>
     <w:next w:val="Normal"/>
     <w:qFormat/>
     <w:pPr>
       <w:keepNext w:val="true"/>
       <w:keepLines/>
+      <w:widowControl w:val="false"/>
       <w:spacing w:lineRule="auto" w:line="240" w:before="240" w:after="80"/>
     </w:pPr>
     <w:rPr>
+      <w:rFonts w:ascii="Arial" w:hAnsi="Arial" w:eastAsia="Arial" w:cs="Arial"/>
       <w:color w:val="666666"/>
+      <w:kern w:val="0"/>
       <w:sz w:val="22"/>
       <w:szCs w:val="22"/>
+      <w:lang w:val="en-US" w:eastAsia="zh-CN" w:bidi="hi-IN"/>
     </w:rPr>
   </w:style>
   <w:style w:type="paragraph" w:styleId="Heading6">
     <w:name w:val="Heading 6"/>
-    <w:basedOn w:val="Normal1"/>
     <w:next w:val="Normal"/>
     <w:qFormat/>
     <w:pPr>
       <w:keepNext w:val="true"/>
       <w:keepLines/>
+      <w:widowControl w:val="false"/>
       <w:spacing w:lineRule="auto" w:line="240" w:before="240" w:after="80"/>
     </w:pPr>
     <w:rPr>
+      <w:rFonts w:ascii="Arial" w:hAnsi="Arial" w:eastAsia="Arial" w:cs="Arial"/>
       <w:i/>
       <w:color w:val="666666"/>
+      <w:kern w:val="0"/>
       <w:sz w:val="22"/>
       <w:szCs w:val="22"/>
+      <w:lang w:val="en-US" w:eastAsia="zh-CN" w:bidi="hi-IN"/>
     </w:rPr>
   </w:style>
   <w:style w:type="character" w:styleId="ListLabel1">
@@ -1104,6 +1424,79 @@
     <w:qFormat/>
     <w:rPr>
       <w:u w:val="none"/>
+    </w:rPr>
+  </w:style>
+  <w:style w:type="character" w:styleId="ListLabel10">
+    <w:name w:val="ListLabel 10"/>
+    <w:qFormat/>
+    <w:rPr>
+      <w:rFonts w:ascii="Times New Roman" w:hAnsi="Times New Roman"/>
+      <w:sz w:val="24"/>
+      <w:u w:val="none"/>
+    </w:rPr>
+  </w:style>
+  <w:style w:type="character" w:styleId="ListLabel11">
+    <w:name w:val="ListLabel 11"/>
+    <w:qFormat/>
+    <w:rPr>
+      <w:u w:val="none"/>
+    </w:rPr>
+  </w:style>
+  <w:style w:type="character" w:styleId="ListLabel12">
+    <w:name w:val="ListLabel 12"/>
+    <w:qFormat/>
+    <w:rPr>
+      <w:u w:val="none"/>
+    </w:rPr>
+  </w:style>
+  <w:style w:type="character" w:styleId="ListLabel13">
+    <w:name w:val="ListLabel 13"/>
+    <w:qFormat/>
+    <w:rPr>
+      <w:u w:val="none"/>
+    </w:rPr>
+  </w:style>
+  <w:style w:type="character" w:styleId="ListLabel14">
+    <w:name w:val="ListLabel 14"/>
+    <w:qFormat/>
+    <w:rPr>
+      <w:u w:val="none"/>
+    </w:rPr>
+  </w:style>
+  <w:style w:type="character" w:styleId="ListLabel15">
+    <w:name w:val="ListLabel 15"/>
+    <w:qFormat/>
+    <w:rPr>
+      <w:u w:val="none"/>
+    </w:rPr>
+  </w:style>
+  <w:style w:type="character" w:styleId="ListLabel16">
+    <w:name w:val="ListLabel 16"/>
+    <w:qFormat/>
+    <w:rPr>
+      <w:u w:val="none"/>
+    </w:rPr>
+  </w:style>
+  <w:style w:type="character" w:styleId="ListLabel17">
+    <w:name w:val="ListLabel 17"/>
+    <w:qFormat/>
+    <w:rPr>
+      <w:u w:val="none"/>
+    </w:rPr>
+  </w:style>
+  <w:style w:type="character" w:styleId="ListLabel18">
+    <w:name w:val="ListLabel 18"/>
+    <w:qFormat/>
+    <w:rPr>
+      <w:u w:val="none"/>
+    </w:rPr>
+  </w:style>
+  <w:style w:type="character" w:styleId="InternetLink">
+    <w:name w:val="Internet Link"/>
+    <w:rPr>
+      <w:color w:val="000080"/>
+      <w:u w:val="single"/>
+      <w:lang w:val="zxx" w:eastAsia="zxx" w:bidi="zxx"/>
     </w:rPr>
   </w:style>
   <w:style w:type="paragraph" w:styleId="Heading">
@@ -1114,6 +1507,7 @@
     <w:pPr>
       <w:keepNext w:val="true"/>
       <w:spacing w:before="240" w:after="120"/>
+      <w:contextualSpacing/>
     </w:pPr>
     <w:rPr>
       <w:rFonts w:ascii="Liberation Sans" w:hAnsi="Liberation Sans" w:eastAsia="Noto Sans CJK SC Regular" w:cs="FreeSans"/>
@@ -1126,6 +1520,7 @@
     <w:basedOn w:val="Normal"/>
     <w:pPr>
       <w:spacing w:lineRule="auto" w:line="276" w:before="0" w:after="140"/>
+      <w:contextualSpacing/>
     </w:pPr>
     <w:rPr/>
   </w:style>
@@ -1144,6 +1539,7 @@
     <w:pPr>
       <w:suppressLineNumbers/>
       <w:spacing w:before="120" w:after="120"/>
+      <w:contextualSpacing/>
     </w:pPr>
     <w:rPr>
       <w:rFonts w:cs="FreeSans"/>
@@ -1164,7 +1560,7 @@
       <w:rFonts w:cs="FreeSans"/>
     </w:rPr>
   </w:style>
-  <w:style w:type="paragraph" w:styleId="Normal1" w:default="1">
+  <w:style w:type="paragraph" w:styleId="LOnormal" w:default="1">
     <w:name w:val="LO-normal"/>
     <w:qFormat/>
     <w:pPr>
@@ -1183,7 +1579,7 @@
   </w:style>
   <w:style w:type="paragraph" w:styleId="Title">
     <w:name w:val="Title"/>
-    <w:basedOn w:val="Normal1"/>
+    <w:basedOn w:val="LOnormal"/>
     <w:next w:val="Normal"/>
     <w:qFormat/>
     <w:pPr>
@@ -1198,7 +1594,7 @@
   </w:style>
   <w:style w:type="paragraph" w:styleId="Subtitle">
     <w:name w:val="Subtitle"/>
-    <w:basedOn w:val="Normal1"/>
+    <w:basedOn w:val="LOnormal"/>
     <w:next w:val="Normal"/>
     <w:qFormat/>
     <w:pPr>

</xml_diff>

<commit_message>
Submission commit. Completed the assignment
</commit_message>
<xml_diff>
--- a/MohokarAnkitGitTutorial-10-31-2018.docx
+++ b/MohokarAnkitGitTutorial-10-31-2018.docx
@@ -358,11 +358,7 @@
         <w:spacing w:lineRule="auto" w:line="259" w:before="0" w:after="0"/>
         <w:contextualSpacing/>
         <w:jc w:val="both"/>
-        <w:rPr>
-          <w:rFonts w:ascii="Times New Roman" w:hAnsi="Times New Roman" w:eastAsia="Times New Roman" w:cs="Times New Roman"/>
-          <w:sz w:val="24"/>
-          <w:szCs w:val="24"/>
-        </w:rPr>
+        <w:rPr/>
       </w:pPr>
       <w:r>
         <w:rPr>
@@ -386,358 +382,319 @@
         </w:rPr>
       </w:pPr>
       <w:r>
-        <w:rPr>
-          <w:rFonts w:eastAsia="Times New Roman" w:cs="Times New Roman" w:ascii="Times New Roman" w:hAnsi="Times New Roman"/>
-          <w:sz w:val="24"/>
-          <w:szCs w:val="24"/>
-        </w:rPr>
-      </w:r>
-    </w:p>
-    <w:p>
-      <w:pPr>
-        <w:pStyle w:val="Normal"/>
-        <w:spacing w:lineRule="auto" w:line="259" w:before="0" w:after="0"/>
-        <w:contextualSpacing/>
-        <w:jc w:val="both"/>
-        <w:rPr/>
-      </w:pPr>
-      <w:r>
-        <w:rPr>
-          <w:rFonts w:eastAsia="Times New Roman" w:cs="Times New Roman" w:ascii="Times New Roman" w:hAnsi="Times New Roman"/>
-          <w:b/>
-          <w:sz w:val="36"/>
-          <w:szCs w:val="36"/>
-        </w:rPr>
-        <w:t>Definitions:</w:t>
-      </w:r>
-    </w:p>
-    <w:p>
-      <w:pPr>
-        <w:pStyle w:val="Normal"/>
-        <w:spacing w:before="0" w:after="0"/>
-        <w:ind w:left="0" w:hanging="0"/>
-        <w:contextualSpacing/>
-        <w:rPr>
-          <w:rFonts w:ascii="Times New Roman" w:hAnsi="Times New Roman" w:eastAsia="Times New Roman" w:cs="Times New Roman"/>
-          <w:sz w:val="24"/>
-          <w:szCs w:val="24"/>
-        </w:rPr>
-      </w:pPr>
-      <w:r>
-        <w:rPr>
-          <w:rFonts w:eastAsia="Times New Roman" w:cs="Times New Roman" w:ascii="Times New Roman" w:hAnsi="Times New Roman"/>
-          <w:sz w:val="24"/>
-          <w:szCs w:val="24"/>
-        </w:rPr>
-        <w:t>Repository: A place where multiple files can be stored in an organized way is known as a repository.</w:t>
-      </w:r>
-    </w:p>
-    <w:p>
-      <w:pPr>
-        <w:pStyle w:val="Normal"/>
-        <w:spacing w:before="0" w:after="0"/>
-        <w:ind w:left="0" w:hanging="0"/>
-        <w:contextualSpacing/>
-        <w:rPr/>
-      </w:pPr>
-      <w:r>
-        <w:rPr/>
-      </w:r>
-    </w:p>
-    <w:p>
-      <w:pPr>
-        <w:pStyle w:val="Normal"/>
-        <w:spacing w:before="0" w:after="0"/>
-        <w:ind w:left="0" w:hanging="0"/>
-        <w:contextualSpacing/>
-        <w:rPr>
-          <w:rFonts w:ascii="Times New Roman" w:hAnsi="Times New Roman" w:eastAsia="Times New Roman" w:cs="Times New Roman"/>
-          <w:sz w:val="24"/>
-          <w:szCs w:val="24"/>
-        </w:rPr>
-      </w:pPr>
-      <w:r>
-        <w:rPr>
-          <w:rFonts w:eastAsia="Times New Roman" w:cs="Times New Roman" w:ascii="Times New Roman" w:hAnsi="Times New Roman"/>
-          <w:sz w:val="24"/>
-          <w:szCs w:val="24"/>
-        </w:rPr>
-        <w:t>Commit: Commit is some change to the current version of the file (or files). It’s like a save or a snapshot which we can revert back.</w:t>
-      </w:r>
-    </w:p>
-    <w:p>
-      <w:pPr>
-        <w:pStyle w:val="Normal"/>
-        <w:spacing w:before="0" w:after="0"/>
-        <w:ind w:left="0" w:hanging="0"/>
-        <w:contextualSpacing/>
-        <w:rPr/>
-      </w:pPr>
-      <w:r>
-        <w:rPr/>
-      </w:r>
-    </w:p>
-    <w:p>
-      <w:pPr>
-        <w:pStyle w:val="Normal"/>
-        <w:spacing w:before="0" w:after="0"/>
-        <w:ind w:left="0" w:hanging="0"/>
-        <w:contextualSpacing/>
-        <w:rPr>
-          <w:rFonts w:ascii="Times New Roman" w:hAnsi="Times New Roman" w:eastAsia="Times New Roman" w:cs="Times New Roman"/>
-          <w:sz w:val="24"/>
-          <w:szCs w:val="24"/>
-        </w:rPr>
-      </w:pPr>
-      <w:r>
-        <w:rPr>
-          <w:rFonts w:eastAsia="Times New Roman" w:cs="Times New Roman" w:ascii="Times New Roman" w:hAnsi="Times New Roman"/>
-          <w:sz w:val="24"/>
-          <w:szCs w:val="24"/>
-        </w:rPr>
-        <w:t>Push: Push command is sending the changes which we have committed to the repository. It allows other members to see the changes.</w:t>
-      </w:r>
-    </w:p>
-    <w:p>
-      <w:pPr>
-        <w:pStyle w:val="Normal"/>
-        <w:spacing w:before="0" w:after="0"/>
-        <w:ind w:left="0" w:hanging="0"/>
-        <w:contextualSpacing/>
-        <w:rPr/>
-      </w:pPr>
-      <w:r>
-        <w:rPr/>
-      </w:r>
-    </w:p>
-    <w:p>
-      <w:pPr>
-        <w:pStyle w:val="Normal"/>
-        <w:spacing w:before="0" w:after="0"/>
-        <w:ind w:left="0" w:hanging="0"/>
-        <w:contextualSpacing/>
-        <w:rPr>
-          <w:rFonts w:ascii="Times New Roman" w:hAnsi="Times New Roman" w:eastAsia="Times New Roman" w:cs="Times New Roman"/>
-          <w:sz w:val="24"/>
-          <w:szCs w:val="24"/>
-        </w:rPr>
-      </w:pPr>
-      <w:r>
-        <w:rPr>
-          <w:rFonts w:eastAsia="Times New Roman" w:cs="Times New Roman" w:ascii="Times New Roman" w:hAnsi="Times New Roman"/>
-          <w:sz w:val="24"/>
-          <w:szCs w:val="24"/>
-        </w:rPr>
-        <w:t>Branch: Branch is a separate thread in the development cycle and the changes don’t affect the master code.</w:t>
-      </w:r>
-    </w:p>
-    <w:p>
-      <w:pPr>
-        <w:pStyle w:val="Normal"/>
-        <w:spacing w:before="0" w:after="0"/>
-        <w:ind w:left="0" w:hanging="0"/>
-        <w:contextualSpacing/>
-        <w:rPr/>
-      </w:pPr>
-      <w:r>
-        <w:rPr/>
-      </w:r>
-    </w:p>
-    <w:p>
-      <w:pPr>
-        <w:pStyle w:val="Normal"/>
-        <w:spacing w:before="0" w:after="0"/>
-        <w:ind w:left="0" w:hanging="0"/>
-        <w:contextualSpacing/>
-        <w:rPr>
-          <w:rFonts w:ascii="Times New Roman" w:hAnsi="Times New Roman" w:eastAsia="Times New Roman" w:cs="Times New Roman"/>
-          <w:sz w:val="24"/>
-          <w:szCs w:val="24"/>
-        </w:rPr>
-      </w:pPr>
-      <w:r>
-        <w:rPr>
-          <w:rFonts w:eastAsia="Times New Roman" w:cs="Times New Roman" w:ascii="Times New Roman" w:hAnsi="Times New Roman"/>
-          <w:sz w:val="24"/>
-          <w:szCs w:val="24"/>
-        </w:rPr>
-        <w:t>Fork: Fork is creating a copy of some other user’s project on Github.</w:t>
-      </w:r>
-    </w:p>
-    <w:p>
-      <w:pPr>
-        <w:pStyle w:val="Normal"/>
-        <w:spacing w:before="0" w:after="0"/>
-        <w:ind w:left="0" w:hanging="0"/>
-        <w:contextualSpacing/>
-        <w:rPr>
-          <w:rFonts w:ascii="Times New Roman" w:hAnsi="Times New Roman" w:eastAsia="Times New Roman" w:cs="Times New Roman"/>
-          <w:sz w:val="24"/>
-          <w:szCs w:val="24"/>
-        </w:rPr>
-      </w:pPr>
-      <w:r>
-        <w:rPr>
-          <w:rFonts w:eastAsia="Times New Roman" w:cs="Times New Roman" w:ascii="Times New Roman" w:hAnsi="Times New Roman"/>
-          <w:sz w:val="24"/>
-          <w:szCs w:val="24"/>
-        </w:rPr>
-      </w:r>
-    </w:p>
-    <w:p>
-      <w:pPr>
-        <w:pStyle w:val="Normal"/>
-        <w:spacing w:before="0" w:after="0"/>
-        <w:ind w:left="0" w:hanging="0"/>
-        <w:contextualSpacing/>
-        <w:rPr>
-          <w:rFonts w:ascii="Times New Roman" w:hAnsi="Times New Roman" w:eastAsia="Times New Roman" w:cs="Times New Roman"/>
-          <w:sz w:val="24"/>
-          <w:szCs w:val="24"/>
-        </w:rPr>
-      </w:pPr>
-      <w:r>
-        <w:rPr>
-          <w:rFonts w:eastAsia="Times New Roman" w:cs="Times New Roman" w:ascii="Times New Roman" w:hAnsi="Times New Roman"/>
-          <w:sz w:val="24"/>
-          <w:szCs w:val="24"/>
-        </w:rPr>
-        <w:t>Merge: Merge combines multiple commits and gives out a unified history.</w:t>
-      </w:r>
-    </w:p>
-    <w:p>
-      <w:pPr>
-        <w:pStyle w:val="Normal"/>
-        <w:spacing w:before="0" w:after="0"/>
-        <w:ind w:left="0" w:hanging="0"/>
-        <w:contextualSpacing/>
-        <w:rPr/>
-      </w:pPr>
-      <w:r>
-        <w:rPr/>
-      </w:r>
-    </w:p>
-    <w:p>
-      <w:pPr>
-        <w:pStyle w:val="Normal"/>
-        <w:spacing w:before="0" w:after="0"/>
-        <w:ind w:left="0" w:hanging="0"/>
-        <w:contextualSpacing/>
-        <w:rPr>
-          <w:rFonts w:ascii="Times New Roman" w:hAnsi="Times New Roman" w:eastAsia="Times New Roman" w:cs="Times New Roman"/>
-          <w:sz w:val="24"/>
-          <w:szCs w:val="24"/>
-        </w:rPr>
-      </w:pPr>
-      <w:r>
-        <w:rPr>
-          <w:rFonts w:eastAsia="Times New Roman" w:cs="Times New Roman" w:ascii="Times New Roman" w:hAnsi="Times New Roman"/>
-          <w:sz w:val="24"/>
-          <w:szCs w:val="24"/>
-        </w:rPr>
-        <w:t>Clone: Clone is creating a local repository of the code provided by the source.</w:t>
-      </w:r>
-    </w:p>
-    <w:p>
-      <w:pPr>
-        <w:pStyle w:val="Normal"/>
-        <w:spacing w:before="0" w:after="0"/>
-        <w:ind w:left="0" w:hanging="0"/>
-        <w:contextualSpacing/>
-        <w:rPr>
-          <w:rFonts w:ascii="Times New Roman" w:hAnsi="Times New Roman" w:eastAsia="Times New Roman" w:cs="Times New Roman"/>
-          <w:sz w:val="24"/>
-          <w:szCs w:val="24"/>
-        </w:rPr>
-      </w:pPr>
-      <w:r>
-        <w:rPr>
-          <w:rFonts w:eastAsia="Times New Roman" w:cs="Times New Roman" w:ascii="Times New Roman" w:hAnsi="Times New Roman"/>
-          <w:sz w:val="24"/>
-          <w:szCs w:val="24"/>
-        </w:rPr>
-      </w:r>
-    </w:p>
-    <w:p>
-      <w:pPr>
-        <w:pStyle w:val="Normal"/>
-        <w:spacing w:before="0" w:after="0"/>
-        <w:ind w:left="0" w:hanging="0"/>
-        <w:contextualSpacing/>
-        <w:rPr>
-          <w:rFonts w:ascii="Times New Roman" w:hAnsi="Times New Roman" w:eastAsia="Times New Roman" w:cs="Times New Roman"/>
-          <w:sz w:val="24"/>
-          <w:szCs w:val="24"/>
-        </w:rPr>
-      </w:pPr>
-      <w:r>
-        <w:rPr>
-          <w:rFonts w:eastAsia="Times New Roman" w:cs="Times New Roman" w:ascii="Times New Roman" w:hAnsi="Times New Roman"/>
-          <w:sz w:val="24"/>
-          <w:szCs w:val="24"/>
-        </w:rPr>
-        <w:t>Pull: Pull is used to take the latest code of repository to local repository.</w:t>
-      </w:r>
-    </w:p>
-    <w:p>
-      <w:pPr>
-        <w:pStyle w:val="Normal"/>
-        <w:spacing w:before="0" w:after="0"/>
-        <w:ind w:left="0" w:hanging="0"/>
-        <w:contextualSpacing/>
-        <w:rPr>
-          <w:rFonts w:ascii="Times New Roman" w:hAnsi="Times New Roman" w:eastAsia="Times New Roman" w:cs="Times New Roman"/>
-          <w:sz w:val="24"/>
-          <w:szCs w:val="24"/>
-        </w:rPr>
-      </w:pPr>
-      <w:r>
-        <w:rPr>
-          <w:rFonts w:eastAsia="Times New Roman" w:cs="Times New Roman" w:ascii="Times New Roman" w:hAnsi="Times New Roman"/>
-          <w:sz w:val="24"/>
-          <w:szCs w:val="24"/>
-        </w:rPr>
-      </w:r>
-    </w:p>
-    <w:p>
-      <w:pPr>
-        <w:pStyle w:val="Normal"/>
-        <w:spacing w:before="0" w:after="0"/>
-        <w:ind w:left="0" w:hanging="0"/>
-        <w:contextualSpacing/>
-        <w:rPr/>
-      </w:pPr>
-      <w:r>
-        <w:rPr>
-          <w:rFonts w:eastAsia="Times New Roman" w:cs="Times New Roman" w:ascii="Times New Roman" w:hAnsi="Times New Roman"/>
-          <w:sz w:val="24"/>
-          <w:szCs w:val="24"/>
-        </w:rPr>
-        <w:t>Pull request: Pull request is the command which lets the user tell others to review the code changes user has posted.</w:t>
-      </w:r>
-    </w:p>
-    <w:p>
-      <w:pPr>
-        <w:pStyle w:val="Normal"/>
-        <w:spacing w:before="0" w:after="0"/>
-        <w:ind w:left="0" w:hanging="0"/>
-        <w:contextualSpacing/>
-        <w:rPr>
-          <w:rFonts w:ascii="Times New Roman" w:hAnsi="Times New Roman" w:eastAsia="Times New Roman" w:cs="Times New Roman"/>
-          <w:sz w:val="24"/>
-          <w:szCs w:val="24"/>
-        </w:rPr>
-      </w:pPr>
-      <w:r>
-        <w:rPr/>
-      </w:r>
-    </w:p>
-    <w:p>
-      <w:pPr>
-        <w:pStyle w:val="Normal"/>
-        <w:spacing w:before="0" w:after="0"/>
-        <w:ind w:left="0" w:hanging="0"/>
-        <w:contextualSpacing/>
+        <w:rPr/>
+      </w:r>
+    </w:p>
+    <w:p>
+      <w:pPr>
+        <w:pStyle w:val="Normal"/>
+        <w:spacing w:lineRule="auto" w:line="259" w:before="0" w:after="0"/>
+        <w:contextualSpacing/>
+        <w:jc w:val="both"/>
+        <w:rPr>
+          <w:rFonts w:ascii="Times New Roman" w:hAnsi="Times New Roman" w:eastAsia="Times New Roman" w:cs="Times New Roman"/>
+          <w:sz w:val="24"/>
+          <w:szCs w:val="24"/>
+        </w:rPr>
+      </w:pPr>
+      <w:r>
+        <w:rPr/>
+      </w:r>
+    </w:p>
+    <w:p>
+      <w:pPr>
+        <w:pStyle w:val="Normal"/>
+        <w:spacing w:lineRule="auto" w:line="259" w:before="0" w:after="0"/>
+        <w:contextualSpacing/>
+        <w:jc w:val="both"/>
+        <w:rPr>
+          <w:rFonts w:ascii="Times New Roman" w:hAnsi="Times New Roman" w:eastAsia="Times New Roman" w:cs="Times New Roman"/>
+          <w:sz w:val="24"/>
+          <w:szCs w:val="24"/>
+        </w:rPr>
+      </w:pPr>
+      <w:r>
+        <w:rPr/>
+      </w:r>
+    </w:p>
+    <w:p>
+      <w:pPr>
+        <w:pStyle w:val="Normal"/>
+        <w:spacing w:lineRule="auto" w:line="259" w:before="0" w:after="0"/>
+        <w:contextualSpacing/>
+        <w:jc w:val="both"/>
+        <w:rPr>
+          <w:rFonts w:ascii="Times New Roman" w:hAnsi="Times New Roman" w:eastAsia="Times New Roman" w:cs="Times New Roman"/>
+          <w:sz w:val="24"/>
+          <w:szCs w:val="24"/>
+        </w:rPr>
+      </w:pPr>
+      <w:r>
+        <w:rPr/>
+      </w:r>
+    </w:p>
+    <w:p>
+      <w:pPr>
+        <w:pStyle w:val="Normal"/>
+        <w:spacing w:lineRule="auto" w:line="259" w:before="0" w:after="0"/>
+        <w:contextualSpacing/>
+        <w:jc w:val="both"/>
+        <w:rPr>
+          <w:rFonts w:ascii="Times New Roman" w:hAnsi="Times New Roman" w:eastAsia="Times New Roman" w:cs="Times New Roman"/>
+          <w:sz w:val="24"/>
+          <w:szCs w:val="24"/>
+        </w:rPr>
+      </w:pPr>
+      <w:r>
+        <w:rPr/>
+      </w:r>
+    </w:p>
+    <w:p>
+      <w:pPr>
+        <w:pStyle w:val="Normal"/>
+        <w:spacing w:lineRule="auto" w:line="259" w:before="0" w:after="0"/>
+        <w:contextualSpacing/>
+        <w:jc w:val="both"/>
+        <w:rPr>
+          <w:rFonts w:ascii="Times New Roman" w:hAnsi="Times New Roman" w:eastAsia="Times New Roman" w:cs="Times New Roman"/>
+          <w:sz w:val="24"/>
+          <w:szCs w:val="24"/>
+        </w:rPr>
+      </w:pPr>
+      <w:r>
+        <w:rPr/>
+      </w:r>
+    </w:p>
+    <w:p>
+      <w:pPr>
+        <w:pStyle w:val="Normal"/>
+        <w:spacing w:lineRule="auto" w:line="259" w:before="0" w:after="0"/>
+        <w:contextualSpacing/>
+        <w:jc w:val="both"/>
+        <w:rPr>
+          <w:rFonts w:ascii="Times New Roman" w:hAnsi="Times New Roman" w:eastAsia="Times New Roman" w:cs="Times New Roman"/>
+          <w:sz w:val="24"/>
+          <w:szCs w:val="24"/>
+        </w:rPr>
+      </w:pPr>
+      <w:r>
+        <w:rPr/>
+      </w:r>
+    </w:p>
+    <w:p>
+      <w:pPr>
+        <w:pStyle w:val="Normal"/>
+        <w:spacing w:lineRule="auto" w:line="259" w:before="0" w:after="0"/>
+        <w:contextualSpacing/>
+        <w:jc w:val="both"/>
+        <w:rPr>
+          <w:rFonts w:ascii="Times New Roman" w:hAnsi="Times New Roman" w:eastAsia="Times New Roman" w:cs="Times New Roman"/>
+          <w:sz w:val="24"/>
+          <w:szCs w:val="24"/>
+        </w:rPr>
+      </w:pPr>
+      <w:r>
+        <w:rPr/>
+      </w:r>
+    </w:p>
+    <w:p>
+      <w:pPr>
+        <w:pStyle w:val="Normal"/>
+        <w:spacing w:lineRule="auto" w:line="259" w:before="0" w:after="0"/>
+        <w:contextualSpacing/>
+        <w:jc w:val="both"/>
+        <w:rPr>
+          <w:rFonts w:ascii="Times New Roman" w:hAnsi="Times New Roman" w:eastAsia="Times New Roman" w:cs="Times New Roman"/>
+          <w:sz w:val="24"/>
+          <w:szCs w:val="24"/>
+        </w:rPr>
+      </w:pPr>
+      <w:r>
+        <w:rPr/>
+      </w:r>
+    </w:p>
+    <w:p>
+      <w:pPr>
+        <w:pStyle w:val="Normal"/>
+        <w:spacing w:lineRule="auto" w:line="259" w:before="0" w:after="0"/>
+        <w:contextualSpacing/>
+        <w:jc w:val="both"/>
+        <w:rPr>
+          <w:rFonts w:ascii="Times New Roman" w:hAnsi="Times New Roman" w:eastAsia="Times New Roman" w:cs="Times New Roman"/>
+          <w:sz w:val="24"/>
+          <w:szCs w:val="24"/>
+        </w:rPr>
+      </w:pPr>
+      <w:r>
+        <w:rPr/>
+      </w:r>
+    </w:p>
+    <w:p>
+      <w:pPr>
+        <w:pStyle w:val="Normal"/>
+        <w:spacing w:lineRule="auto" w:line="259" w:before="0" w:after="0"/>
+        <w:contextualSpacing/>
+        <w:jc w:val="both"/>
+        <w:rPr>
+          <w:rFonts w:ascii="Times New Roman" w:hAnsi="Times New Roman" w:eastAsia="Times New Roman" w:cs="Times New Roman"/>
+          <w:sz w:val="24"/>
+          <w:szCs w:val="24"/>
+        </w:rPr>
+      </w:pPr>
+      <w:r>
+        <w:rPr/>
+      </w:r>
+    </w:p>
+    <w:p>
+      <w:pPr>
+        <w:pStyle w:val="Normal"/>
+        <w:spacing w:lineRule="auto" w:line="259" w:before="0" w:after="0"/>
+        <w:contextualSpacing/>
+        <w:jc w:val="both"/>
+        <w:rPr>
+          <w:rFonts w:ascii="Times New Roman" w:hAnsi="Times New Roman" w:eastAsia="Times New Roman" w:cs="Times New Roman"/>
+          <w:sz w:val="24"/>
+          <w:szCs w:val="24"/>
+        </w:rPr>
+      </w:pPr>
+      <w:r>
+        <w:rPr/>
+      </w:r>
+    </w:p>
+    <w:p>
+      <w:pPr>
+        <w:pStyle w:val="Normal"/>
+        <w:spacing w:lineRule="auto" w:line="259" w:before="0" w:after="0"/>
+        <w:contextualSpacing/>
+        <w:jc w:val="both"/>
+        <w:rPr>
+          <w:rFonts w:ascii="Times New Roman" w:hAnsi="Times New Roman" w:eastAsia="Times New Roman" w:cs="Times New Roman"/>
+          <w:sz w:val="24"/>
+          <w:szCs w:val="24"/>
+        </w:rPr>
+      </w:pPr>
+      <w:r>
+        <w:rPr/>
+      </w:r>
+    </w:p>
+    <w:p>
+      <w:pPr>
+        <w:pStyle w:val="Normal"/>
+        <w:spacing w:lineRule="auto" w:line="259" w:before="0" w:after="0"/>
+        <w:contextualSpacing/>
+        <w:jc w:val="both"/>
+        <w:rPr>
+          <w:rFonts w:ascii="Times New Roman" w:hAnsi="Times New Roman" w:eastAsia="Times New Roman" w:cs="Times New Roman"/>
+          <w:sz w:val="24"/>
+          <w:szCs w:val="24"/>
+        </w:rPr>
+      </w:pPr>
+      <w:r>
+        <w:rPr/>
+      </w:r>
+    </w:p>
+    <w:p>
+      <w:pPr>
+        <w:pStyle w:val="Normal"/>
+        <w:spacing w:lineRule="auto" w:line="259" w:before="0" w:after="0"/>
+        <w:contextualSpacing/>
+        <w:jc w:val="both"/>
+        <w:rPr>
+          <w:rFonts w:ascii="Times New Roman" w:hAnsi="Times New Roman" w:eastAsia="Times New Roman" w:cs="Times New Roman"/>
+          <w:sz w:val="24"/>
+          <w:szCs w:val="24"/>
+        </w:rPr>
+      </w:pPr>
+      <w:r>
+        <w:rPr/>
+      </w:r>
+    </w:p>
+    <w:p>
+      <w:pPr>
+        <w:pStyle w:val="Normal"/>
+        <w:spacing w:lineRule="auto" w:line="259" w:before="0" w:after="0"/>
+        <w:contextualSpacing/>
+        <w:jc w:val="both"/>
+        <w:rPr>
+          <w:rFonts w:ascii="Times New Roman" w:hAnsi="Times New Roman" w:eastAsia="Times New Roman" w:cs="Times New Roman"/>
+          <w:sz w:val="24"/>
+          <w:szCs w:val="24"/>
+        </w:rPr>
+      </w:pPr>
+      <w:r>
+        <w:rPr/>
+      </w:r>
+    </w:p>
+    <w:p>
+      <w:pPr>
+        <w:pStyle w:val="Normal"/>
+        <w:spacing w:lineRule="auto" w:line="259" w:before="0" w:after="0"/>
+        <w:contextualSpacing/>
+        <w:jc w:val="both"/>
+        <w:rPr>
+          <w:rFonts w:ascii="Times New Roman" w:hAnsi="Times New Roman" w:eastAsia="Times New Roman" w:cs="Times New Roman"/>
+          <w:sz w:val="24"/>
+          <w:szCs w:val="24"/>
+        </w:rPr>
+      </w:pPr>
+      <w:r>
+        <w:rPr/>
+      </w:r>
+    </w:p>
+    <w:p>
+      <w:pPr>
+        <w:pStyle w:val="Normal"/>
+        <w:spacing w:lineRule="auto" w:line="259" w:before="0" w:after="0"/>
+        <w:contextualSpacing/>
+        <w:jc w:val="both"/>
+        <w:rPr>
+          <w:rFonts w:ascii="Times New Roman" w:hAnsi="Times New Roman" w:eastAsia="Times New Roman" w:cs="Times New Roman"/>
+          <w:sz w:val="24"/>
+          <w:szCs w:val="24"/>
+        </w:rPr>
+      </w:pPr>
+      <w:r>
+        <w:rPr/>
+      </w:r>
+    </w:p>
+    <w:p>
+      <w:pPr>
+        <w:pStyle w:val="Normal"/>
+        <w:spacing w:lineRule="auto" w:line="259" w:before="0" w:after="0"/>
+        <w:contextualSpacing/>
+        <w:jc w:val="both"/>
+        <w:rPr>
+          <w:rFonts w:ascii="Times New Roman" w:hAnsi="Times New Roman" w:eastAsia="Times New Roman" w:cs="Times New Roman"/>
+          <w:sz w:val="24"/>
+          <w:szCs w:val="24"/>
+        </w:rPr>
+      </w:pPr>
+      <w:r>
+        <w:rPr/>
+      </w:r>
+    </w:p>
+    <w:p>
+      <w:pPr>
+        <w:pStyle w:val="Normal"/>
+        <w:spacing w:lineRule="auto" w:line="259" w:before="0" w:after="0"/>
+        <w:contextualSpacing/>
+        <w:jc w:val="both"/>
+        <w:rPr>
+          <w:rFonts w:ascii="Times New Roman" w:hAnsi="Times New Roman" w:eastAsia="Times New Roman" w:cs="Times New Roman"/>
+          <w:sz w:val="24"/>
+          <w:szCs w:val="24"/>
+        </w:rPr>
+      </w:pPr>
+      <w:r>
+        <w:rPr/>
+      </w:r>
+    </w:p>
+    <w:p>
+      <w:pPr>
+        <w:pStyle w:val="Normal"/>
+        <w:spacing w:lineRule="auto" w:line="259" w:before="0" w:after="0"/>
+        <w:contextualSpacing/>
+        <w:jc w:val="both"/>
         <w:rPr>
           <w:b/>
           <w:b/>
@@ -754,6 +711,564 @@
           <w:sz w:val="36"/>
           <w:szCs w:val="36"/>
         </w:rPr>
+        <w:t>Git Tutorial:</w:t>
+      </w:r>
+    </w:p>
+    <w:p>
+      <w:pPr>
+        <w:pStyle w:val="Normal"/>
+        <w:spacing w:lineRule="auto" w:line="259" w:before="0" w:after="0"/>
+        <w:contextualSpacing/>
+        <w:jc w:val="both"/>
+        <w:rPr>
+          <w:b w:val="false"/>
+          <w:b w:val="false"/>
+          <w:bCs w:val="false"/>
+          <w:sz w:val="24"/>
+          <w:szCs w:val="24"/>
+        </w:rPr>
+      </w:pPr>
+      <w:r>
+        <w:rPr>
+          <w:rFonts w:eastAsia="Times New Roman" w:cs="Times New Roman" w:ascii="Times New Roman" w:hAnsi="Times New Roman"/>
+          <w:b w:val="false"/>
+          <w:bCs w:val="false"/>
+          <w:sz w:val="24"/>
+          <w:szCs w:val="24"/>
+        </w:rPr>
+        <w:t>After following the github tutorial posted in the assignment, following are the commands that I tried out:</w:t>
+      </w:r>
+    </w:p>
+    <w:p>
+      <w:pPr>
+        <w:pStyle w:val="Normal"/>
+        <w:spacing w:lineRule="auto" w:line="259" w:before="0" w:after="0"/>
+        <w:contextualSpacing/>
+        <w:jc w:val="both"/>
+        <w:rPr>
+          <w:rFonts w:ascii="Times New Roman" w:hAnsi="Times New Roman" w:eastAsia="Times New Roman" w:cs="Times New Roman"/>
+        </w:rPr>
+      </w:pPr>
+      <w:r>
+        <w:rPr>
+          <w:b w:val="false"/>
+          <w:bCs w:val="false"/>
+          <w:sz w:val="24"/>
+          <w:szCs w:val="24"/>
+        </w:rPr>
+      </w:r>
+    </w:p>
+    <w:p>
+      <w:pPr>
+        <w:pStyle w:val="Normal"/>
+        <w:spacing w:lineRule="auto" w:line="259" w:before="0" w:after="0"/>
+        <w:contextualSpacing/>
+        <w:jc w:val="both"/>
+        <w:rPr>
+          <w:rFonts w:ascii="Times New Roman" w:hAnsi="Times New Roman" w:eastAsia="Times New Roman" w:cs="Times New Roman"/>
+        </w:rPr>
+      </w:pPr>
+      <w:r>
+        <w:rPr>
+          <w:b w:val="false"/>
+          <w:bCs w:val="false"/>
+          <w:sz w:val="24"/>
+          <w:szCs w:val="24"/>
+        </w:rPr>
+        <w:drawing>
+          <wp:anchor behindDoc="0" distT="0" distB="0" distL="0" distR="0" simplePos="0" locked="0" layoutInCell="1" allowOverlap="1" relativeHeight="2">
+            <wp:simplePos x="0" y="0"/>
+            <wp:positionH relativeFrom="column">
+              <wp:align>center</wp:align>
+            </wp:positionH>
+            <wp:positionV relativeFrom="paragraph">
+              <wp:posOffset>635</wp:posOffset>
+            </wp:positionV>
+            <wp:extent cx="5731510" cy="4250690"/>
+            <wp:effectExtent l="0" t="0" r="0" b="0"/>
+            <wp:wrapSquare wrapText="largest"/>
+            <wp:docPr id="1" name="Image1" descr=""/>
+            <wp:cNvGraphicFramePr>
+              <a:graphicFrameLocks xmlns:a="http://schemas.openxmlformats.org/drawingml/2006/main" noChangeAspect="1"/>
+            </wp:cNvGraphicFramePr>
+            <a:graphic xmlns:a="http://schemas.openxmlformats.org/drawingml/2006/main">
+              <a:graphicData uri="http://schemas.openxmlformats.org/drawingml/2006/picture">
+                <pic:pic xmlns:pic="http://schemas.openxmlformats.org/drawingml/2006/picture">
+                  <pic:nvPicPr>
+                    <pic:cNvPr id="1" name="Image1" descr=""/>
+                    <pic:cNvPicPr>
+                      <a:picLocks noChangeAspect="1" noChangeArrowheads="1"/>
+                    </pic:cNvPicPr>
+                  </pic:nvPicPr>
+                  <pic:blipFill>
+                    <a:blip r:embed="rId2"/>
+                    <a:stretch>
+                      <a:fillRect/>
+                    </a:stretch>
+                  </pic:blipFill>
+                  <pic:spPr bwMode="auto">
+                    <a:xfrm>
+                      <a:off x="0" y="0"/>
+                      <a:ext cx="5731510" cy="4250690"/>
+                    </a:xfrm>
+                    <a:prstGeom prst="rect">
+                      <a:avLst/>
+                    </a:prstGeom>
+                  </pic:spPr>
+                </pic:pic>
+              </a:graphicData>
+            </a:graphic>
+          </wp:anchor>
+        </w:drawing>
+      </w:r>
+    </w:p>
+    <w:p>
+      <w:pPr>
+        <w:pStyle w:val="Normal"/>
+        <w:spacing w:lineRule="auto" w:line="259" w:before="0" w:after="0"/>
+        <w:contextualSpacing/>
+        <w:jc w:val="both"/>
+        <w:rPr>
+          <w:rFonts w:ascii="Times New Roman" w:hAnsi="Times New Roman" w:eastAsia="Times New Roman" w:cs="Times New Roman"/>
+          <w:sz w:val="24"/>
+          <w:szCs w:val="24"/>
+        </w:rPr>
+      </w:pPr>
+      <w:r>
+        <w:rPr>
+          <w:rFonts w:eastAsia="Times New Roman" w:cs="Times New Roman" w:ascii="Times New Roman" w:hAnsi="Times New Roman"/>
+          <w:sz w:val="24"/>
+          <w:szCs w:val="24"/>
+        </w:rPr>
+        <w:t>I first initialized a new local repo in my laptop. Then used git add . To add files to it.</w:t>
+      </w:r>
+    </w:p>
+    <w:p>
+      <w:pPr>
+        <w:pStyle w:val="Normal"/>
+        <w:spacing w:lineRule="auto" w:line="259" w:before="0" w:after="0"/>
+        <w:contextualSpacing/>
+        <w:jc w:val="both"/>
+        <w:rPr>
+          <w:rFonts w:ascii="Times New Roman" w:hAnsi="Times New Roman" w:eastAsia="Times New Roman" w:cs="Times New Roman"/>
+          <w:sz w:val="24"/>
+          <w:szCs w:val="24"/>
+        </w:rPr>
+      </w:pPr>
+      <w:r>
+        <w:rPr>
+          <w:rFonts w:eastAsia="Times New Roman" w:cs="Times New Roman" w:ascii="Times New Roman" w:hAnsi="Times New Roman"/>
+          <w:sz w:val="24"/>
+          <w:szCs w:val="24"/>
+        </w:rPr>
+        <w:t xml:space="preserve">Then I added a new file called test file. I checked the status and then I used the same command to add it again. Then I used add origin to add existing remote repo. Then I committed the changes and pushed it. </w:t>
+      </w:r>
+    </w:p>
+    <w:p>
+      <w:pPr>
+        <w:pStyle w:val="Normal"/>
+        <w:spacing w:lineRule="auto" w:line="259" w:before="0" w:after="0"/>
+        <w:contextualSpacing/>
+        <w:jc w:val="both"/>
+        <w:rPr>
+          <w:rFonts w:ascii="Times New Roman" w:hAnsi="Times New Roman" w:eastAsia="Times New Roman" w:cs="Times New Roman"/>
+          <w:sz w:val="24"/>
+          <w:szCs w:val="24"/>
+        </w:rPr>
+      </w:pPr>
+      <w:r>
+        <w:rPr>
+          <w:rFonts w:eastAsia="Times New Roman" w:cs="Times New Roman" w:ascii="Times New Roman" w:hAnsi="Times New Roman"/>
+          <w:sz w:val="24"/>
+          <w:szCs w:val="24"/>
+        </w:rPr>
+      </w:r>
+    </w:p>
+    <w:p>
+      <w:pPr>
+        <w:pStyle w:val="Normal"/>
+        <w:spacing w:lineRule="auto" w:line="259" w:before="0" w:after="0"/>
+        <w:contextualSpacing/>
+        <w:jc w:val="both"/>
+        <w:rPr>
+          <w:rFonts w:ascii="Times New Roman" w:hAnsi="Times New Roman" w:eastAsia="Times New Roman" w:cs="Times New Roman"/>
+          <w:sz w:val="24"/>
+          <w:szCs w:val="24"/>
+        </w:rPr>
+      </w:pPr>
+      <w:r>
+        <w:rPr>
+          <w:rFonts w:eastAsia="Times New Roman" w:cs="Times New Roman" w:ascii="Times New Roman" w:hAnsi="Times New Roman"/>
+          <w:sz w:val="24"/>
+          <w:szCs w:val="24"/>
+        </w:rPr>
+      </w:r>
+    </w:p>
+    <w:p>
+      <w:pPr>
+        <w:pStyle w:val="Normal"/>
+        <w:spacing w:lineRule="auto" w:line="259" w:before="0" w:after="0"/>
+        <w:contextualSpacing/>
+        <w:jc w:val="both"/>
+        <w:rPr/>
+      </w:pPr>
+      <w:r>
+        <w:rPr>
+          <w:rFonts w:eastAsia="Times New Roman" w:cs="Times New Roman" w:ascii="Times New Roman" w:hAnsi="Times New Roman"/>
+          <w:b/>
+          <w:sz w:val="36"/>
+          <w:szCs w:val="36"/>
+        </w:rPr>
+        <w:t>Definitions:</w:t>
+      </w:r>
+    </w:p>
+    <w:p>
+      <w:pPr>
+        <w:pStyle w:val="Normal"/>
+        <w:spacing w:before="0" w:after="0"/>
+        <w:ind w:left="0" w:hanging="0"/>
+        <w:contextualSpacing/>
+        <w:rPr>
+          <w:rFonts w:ascii="Times New Roman" w:hAnsi="Times New Roman" w:eastAsia="Times New Roman" w:cs="Times New Roman"/>
+          <w:sz w:val="24"/>
+          <w:szCs w:val="24"/>
+        </w:rPr>
+      </w:pPr>
+      <w:r>
+        <w:rPr>
+          <w:rFonts w:eastAsia="Times New Roman" w:cs="Times New Roman" w:ascii="Times New Roman" w:hAnsi="Times New Roman"/>
+          <w:sz w:val="24"/>
+          <w:szCs w:val="24"/>
+        </w:rPr>
+        <w:t>Repository: A place where multiple files can be stored in an organized way is known as a repository.</w:t>
+      </w:r>
+    </w:p>
+    <w:p>
+      <w:pPr>
+        <w:pStyle w:val="Normal"/>
+        <w:spacing w:before="0" w:after="0"/>
+        <w:ind w:left="0" w:hanging="0"/>
+        <w:contextualSpacing/>
+        <w:rPr/>
+      </w:pPr>
+      <w:r>
+        <w:rPr/>
+      </w:r>
+    </w:p>
+    <w:p>
+      <w:pPr>
+        <w:pStyle w:val="Normal"/>
+        <w:spacing w:before="0" w:after="0"/>
+        <w:ind w:left="0" w:hanging="0"/>
+        <w:contextualSpacing/>
+        <w:rPr>
+          <w:rFonts w:ascii="Times New Roman" w:hAnsi="Times New Roman" w:eastAsia="Times New Roman" w:cs="Times New Roman"/>
+          <w:sz w:val="24"/>
+          <w:szCs w:val="24"/>
+        </w:rPr>
+      </w:pPr>
+      <w:r>
+        <w:rPr>
+          <w:rFonts w:eastAsia="Times New Roman" w:cs="Times New Roman" w:ascii="Times New Roman" w:hAnsi="Times New Roman"/>
+          <w:sz w:val="24"/>
+          <w:szCs w:val="24"/>
+        </w:rPr>
+        <w:t>Commit: Commit is some change to the current version of the file (or files). It’s like a save or a snapshot which we can revert back.</w:t>
+      </w:r>
+    </w:p>
+    <w:p>
+      <w:pPr>
+        <w:pStyle w:val="Normal"/>
+        <w:spacing w:before="0" w:after="0"/>
+        <w:ind w:left="0" w:hanging="0"/>
+        <w:contextualSpacing/>
+        <w:rPr/>
+      </w:pPr>
+      <w:r>
+        <w:rPr/>
+      </w:r>
+    </w:p>
+    <w:p>
+      <w:pPr>
+        <w:pStyle w:val="Normal"/>
+        <w:spacing w:before="0" w:after="0"/>
+        <w:ind w:left="0" w:hanging="0"/>
+        <w:contextualSpacing/>
+        <w:rPr>
+          <w:rFonts w:ascii="Times New Roman" w:hAnsi="Times New Roman" w:eastAsia="Times New Roman" w:cs="Times New Roman"/>
+          <w:sz w:val="24"/>
+          <w:szCs w:val="24"/>
+        </w:rPr>
+      </w:pPr>
+      <w:r>
+        <w:rPr>
+          <w:rFonts w:eastAsia="Times New Roman" w:cs="Times New Roman" w:ascii="Times New Roman" w:hAnsi="Times New Roman"/>
+          <w:sz w:val="24"/>
+          <w:szCs w:val="24"/>
+        </w:rPr>
+        <w:t>Push: Push command is sending the changes which we have committed to the repository. It allows other members to see the changes.</w:t>
+      </w:r>
+    </w:p>
+    <w:p>
+      <w:pPr>
+        <w:pStyle w:val="Normal"/>
+        <w:spacing w:before="0" w:after="0"/>
+        <w:ind w:left="0" w:hanging="0"/>
+        <w:contextualSpacing/>
+        <w:rPr/>
+      </w:pPr>
+      <w:r>
+        <w:rPr/>
+      </w:r>
+    </w:p>
+    <w:p>
+      <w:pPr>
+        <w:pStyle w:val="Normal"/>
+        <w:spacing w:before="0" w:after="0"/>
+        <w:ind w:left="0" w:hanging="0"/>
+        <w:contextualSpacing/>
+        <w:rPr>
+          <w:rFonts w:ascii="Times New Roman" w:hAnsi="Times New Roman" w:eastAsia="Times New Roman" w:cs="Times New Roman"/>
+          <w:sz w:val="24"/>
+          <w:szCs w:val="24"/>
+        </w:rPr>
+      </w:pPr>
+      <w:r>
+        <w:rPr>
+          <w:rFonts w:eastAsia="Times New Roman" w:cs="Times New Roman" w:ascii="Times New Roman" w:hAnsi="Times New Roman"/>
+          <w:sz w:val="24"/>
+          <w:szCs w:val="24"/>
+        </w:rPr>
+        <w:t>Branch: Branch is a separate thread in the development cycle and the changes don’t affect the master code.</w:t>
+      </w:r>
+    </w:p>
+    <w:p>
+      <w:pPr>
+        <w:pStyle w:val="Normal"/>
+        <w:spacing w:before="0" w:after="0"/>
+        <w:ind w:left="0" w:hanging="0"/>
+        <w:contextualSpacing/>
+        <w:rPr/>
+      </w:pPr>
+      <w:r>
+        <w:rPr/>
+      </w:r>
+    </w:p>
+    <w:p>
+      <w:pPr>
+        <w:pStyle w:val="Normal"/>
+        <w:spacing w:before="0" w:after="0"/>
+        <w:ind w:left="0" w:hanging="0"/>
+        <w:contextualSpacing/>
+        <w:rPr>
+          <w:rFonts w:ascii="Times New Roman" w:hAnsi="Times New Roman" w:eastAsia="Times New Roman" w:cs="Times New Roman"/>
+          <w:sz w:val="24"/>
+          <w:szCs w:val="24"/>
+        </w:rPr>
+      </w:pPr>
+      <w:r>
+        <w:rPr>
+          <w:rFonts w:eastAsia="Times New Roman" w:cs="Times New Roman" w:ascii="Times New Roman" w:hAnsi="Times New Roman"/>
+          <w:sz w:val="24"/>
+          <w:szCs w:val="24"/>
+        </w:rPr>
+        <w:t>Fork: Fork is creating a copy of some other user’s project on Github.</w:t>
+      </w:r>
+    </w:p>
+    <w:p>
+      <w:pPr>
+        <w:pStyle w:val="Normal"/>
+        <w:spacing w:before="0" w:after="0"/>
+        <w:ind w:left="0" w:hanging="0"/>
+        <w:contextualSpacing/>
+        <w:rPr>
+          <w:rFonts w:ascii="Times New Roman" w:hAnsi="Times New Roman" w:eastAsia="Times New Roman" w:cs="Times New Roman"/>
+          <w:sz w:val="24"/>
+          <w:szCs w:val="24"/>
+        </w:rPr>
+      </w:pPr>
+      <w:r>
+        <w:rPr>
+          <w:rFonts w:eastAsia="Times New Roman" w:cs="Times New Roman" w:ascii="Times New Roman" w:hAnsi="Times New Roman"/>
+          <w:sz w:val="24"/>
+          <w:szCs w:val="24"/>
+        </w:rPr>
+      </w:r>
+    </w:p>
+    <w:p>
+      <w:pPr>
+        <w:pStyle w:val="Normal"/>
+        <w:spacing w:before="0" w:after="0"/>
+        <w:ind w:left="0" w:hanging="0"/>
+        <w:contextualSpacing/>
+        <w:rPr>
+          <w:rFonts w:ascii="Times New Roman" w:hAnsi="Times New Roman" w:eastAsia="Times New Roman" w:cs="Times New Roman"/>
+          <w:sz w:val="24"/>
+          <w:szCs w:val="24"/>
+        </w:rPr>
+      </w:pPr>
+      <w:r>
+        <w:rPr>
+          <w:rFonts w:eastAsia="Times New Roman" w:cs="Times New Roman" w:ascii="Times New Roman" w:hAnsi="Times New Roman"/>
+          <w:sz w:val="24"/>
+          <w:szCs w:val="24"/>
+        </w:rPr>
+        <w:t>Merge: Merge combines multiple commits and gives out a unified history.</w:t>
+      </w:r>
+    </w:p>
+    <w:p>
+      <w:pPr>
+        <w:pStyle w:val="Normal"/>
+        <w:spacing w:before="0" w:after="0"/>
+        <w:ind w:left="0" w:hanging="0"/>
+        <w:contextualSpacing/>
+        <w:rPr/>
+      </w:pPr>
+      <w:r>
+        <w:rPr/>
+      </w:r>
+    </w:p>
+    <w:p>
+      <w:pPr>
+        <w:pStyle w:val="Normal"/>
+        <w:spacing w:before="0" w:after="0"/>
+        <w:ind w:left="0" w:hanging="0"/>
+        <w:contextualSpacing/>
+        <w:rPr>
+          <w:rFonts w:ascii="Times New Roman" w:hAnsi="Times New Roman" w:eastAsia="Times New Roman" w:cs="Times New Roman"/>
+          <w:sz w:val="24"/>
+          <w:szCs w:val="24"/>
+        </w:rPr>
+      </w:pPr>
+      <w:r>
+        <w:rPr>
+          <w:rFonts w:eastAsia="Times New Roman" w:cs="Times New Roman" w:ascii="Times New Roman" w:hAnsi="Times New Roman"/>
+          <w:sz w:val="24"/>
+          <w:szCs w:val="24"/>
+        </w:rPr>
+        <w:t>Clone: Clone is creating a local repository of the code provided by the source.</w:t>
+      </w:r>
+    </w:p>
+    <w:p>
+      <w:pPr>
+        <w:pStyle w:val="Normal"/>
+        <w:spacing w:before="0" w:after="0"/>
+        <w:ind w:left="0" w:hanging="0"/>
+        <w:contextualSpacing/>
+        <w:rPr>
+          <w:rFonts w:ascii="Times New Roman" w:hAnsi="Times New Roman" w:eastAsia="Times New Roman" w:cs="Times New Roman"/>
+          <w:sz w:val="24"/>
+          <w:szCs w:val="24"/>
+        </w:rPr>
+      </w:pPr>
+      <w:r>
+        <w:rPr>
+          <w:rFonts w:eastAsia="Times New Roman" w:cs="Times New Roman" w:ascii="Times New Roman" w:hAnsi="Times New Roman"/>
+          <w:sz w:val="24"/>
+          <w:szCs w:val="24"/>
+        </w:rPr>
+      </w:r>
+    </w:p>
+    <w:p>
+      <w:pPr>
+        <w:pStyle w:val="Normal"/>
+        <w:spacing w:before="0" w:after="0"/>
+        <w:ind w:left="0" w:hanging="0"/>
+        <w:contextualSpacing/>
+        <w:rPr>
+          <w:rFonts w:ascii="Times New Roman" w:hAnsi="Times New Roman" w:eastAsia="Times New Roman" w:cs="Times New Roman"/>
+          <w:sz w:val="24"/>
+          <w:szCs w:val="24"/>
+        </w:rPr>
+      </w:pPr>
+      <w:r>
+        <w:rPr>
+          <w:rFonts w:eastAsia="Times New Roman" w:cs="Times New Roman" w:ascii="Times New Roman" w:hAnsi="Times New Roman"/>
+          <w:sz w:val="24"/>
+          <w:szCs w:val="24"/>
+        </w:rPr>
+        <w:t>Pull: Pull is used to take the latest code of repository to local repository.</w:t>
+      </w:r>
+    </w:p>
+    <w:p>
+      <w:pPr>
+        <w:pStyle w:val="Normal"/>
+        <w:spacing w:before="0" w:after="0"/>
+        <w:ind w:left="0" w:hanging="0"/>
+        <w:contextualSpacing/>
+        <w:rPr>
+          <w:rFonts w:ascii="Times New Roman" w:hAnsi="Times New Roman" w:eastAsia="Times New Roman" w:cs="Times New Roman"/>
+          <w:sz w:val="24"/>
+          <w:szCs w:val="24"/>
+        </w:rPr>
+      </w:pPr>
+      <w:r>
+        <w:rPr>
+          <w:rFonts w:eastAsia="Times New Roman" w:cs="Times New Roman" w:ascii="Times New Roman" w:hAnsi="Times New Roman"/>
+          <w:sz w:val="24"/>
+          <w:szCs w:val="24"/>
+        </w:rPr>
+      </w:r>
+    </w:p>
+    <w:p>
+      <w:pPr>
+        <w:pStyle w:val="Normal"/>
+        <w:spacing w:before="0" w:after="0"/>
+        <w:ind w:left="0" w:hanging="0"/>
+        <w:contextualSpacing/>
+        <w:rPr/>
+      </w:pPr>
+      <w:r>
+        <w:rPr>
+          <w:rFonts w:eastAsia="Times New Roman" w:cs="Times New Roman" w:ascii="Times New Roman" w:hAnsi="Times New Roman"/>
+          <w:sz w:val="24"/>
+          <w:szCs w:val="24"/>
+        </w:rPr>
+        <w:t>Pull request: Pull request is the command which lets the user tell others to review the code changes user has posted.</w:t>
+      </w:r>
+    </w:p>
+    <w:p>
+      <w:pPr>
+        <w:pStyle w:val="Normal"/>
+        <w:spacing w:before="0" w:after="0"/>
+        <w:ind w:left="0" w:hanging="0"/>
+        <w:contextualSpacing/>
+        <w:rPr>
+          <w:rFonts w:ascii="Times New Roman" w:hAnsi="Times New Roman" w:eastAsia="Times New Roman" w:cs="Times New Roman"/>
+          <w:sz w:val="24"/>
+          <w:szCs w:val="24"/>
+        </w:rPr>
+      </w:pPr>
+      <w:r>
+        <w:rPr>
+          <w:rFonts w:eastAsia="Times New Roman" w:cs="Times New Roman" w:ascii="Times New Roman" w:hAnsi="Times New Roman"/>
+          <w:sz w:val="24"/>
+          <w:szCs w:val="24"/>
+        </w:rPr>
+      </w:r>
+    </w:p>
+    <w:p>
+      <w:pPr>
+        <w:pStyle w:val="Normal"/>
+        <w:spacing w:before="0" w:after="0"/>
+        <w:ind w:left="0" w:hanging="0"/>
+        <w:contextualSpacing/>
+        <w:rPr>
+          <w:b/>
+          <w:b/>
+          <w:bCs/>
+          <w:sz w:val="36"/>
+          <w:szCs w:val="36"/>
+        </w:rPr>
+      </w:pPr>
+      <w:r>
+        <w:rPr>
+          <w:rFonts w:eastAsia="Times New Roman" w:cs="Times New Roman" w:ascii="Times New Roman" w:hAnsi="Times New Roman"/>
+          <w:b/>
+          <w:bCs/>
+          <w:sz w:val="36"/>
+          <w:szCs w:val="36"/>
+        </w:rPr>
         <w:t>Commands and strategy used to do this exercise:</w:t>
       </w:r>
     </w:p>
@@ -794,76 +1309,92 @@
       </w:pPr>
       <w:r>
         <w:rPr>
+          <w:rFonts w:eastAsia="Times New Roman" w:cs="Times New Roman" w:ascii="Times New Roman" w:hAnsi="Times New Roman"/>
+        </w:rPr>
+      </w:r>
+    </w:p>
+    <w:p>
+      <w:pPr>
+        <w:pStyle w:val="Normal"/>
+        <w:spacing w:before="0" w:after="0"/>
+        <w:ind w:left="0" w:hanging="0"/>
+        <w:contextualSpacing/>
+        <w:rPr>
+          <w:b w:val="false"/>
           <w:b w:val="false"/>
           <w:bCs w:val="false"/>
           <w:sz w:val="24"/>
           <w:szCs w:val="24"/>
         </w:rPr>
-      </w:r>
-    </w:p>
-    <w:p>
-      <w:pPr>
-        <w:pStyle w:val="Normal"/>
-        <w:spacing w:before="0" w:after="0"/>
-        <w:ind w:left="0" w:hanging="0"/>
-        <w:contextualSpacing/>
-        <w:rPr>
-          <w:b w:val="false"/>
+      </w:pPr>
+      <w:r>
+        <w:rPr>
+          <w:rFonts w:eastAsia="Times New Roman" w:cs="Times New Roman" w:ascii="Times New Roman" w:hAnsi="Times New Roman"/>
           <w:b w:val="false"/>
           <w:bCs w:val="false"/>
           <w:sz w:val="24"/>
           <w:szCs w:val="24"/>
         </w:rPr>
-      </w:pPr>
-      <w:r>
-        <w:rPr>
-          <w:rFonts w:eastAsia="Times New Roman" w:cs="Times New Roman" w:ascii="Times New Roman" w:hAnsi="Times New Roman"/>
+        <w:t>$ git init</w:t>
+      </w:r>
+    </w:p>
+    <w:p>
+      <w:pPr>
+        <w:pStyle w:val="Normal"/>
+        <w:spacing w:before="0" w:after="0"/>
+        <w:ind w:left="0" w:hanging="0"/>
+        <w:contextualSpacing/>
+        <w:rPr>
+          <w:b w:val="false"/>
           <w:b w:val="false"/>
           <w:bCs w:val="false"/>
           <w:sz w:val="24"/>
           <w:szCs w:val="24"/>
         </w:rPr>
-        <w:t>$ git init</w:t>
-      </w:r>
-    </w:p>
-    <w:p>
-      <w:pPr>
-        <w:pStyle w:val="Normal"/>
-        <w:spacing w:before="0" w:after="0"/>
-        <w:ind w:left="0" w:hanging="0"/>
-        <w:contextualSpacing/>
-        <w:rPr>
-          <w:b w:val="false"/>
+      </w:pPr>
+      <w:r>
+        <w:rPr>
+          <w:rFonts w:eastAsia="Times New Roman" w:cs="Times New Roman" w:ascii="Times New Roman" w:hAnsi="Times New Roman"/>
           <w:b w:val="false"/>
           <w:bCs w:val="false"/>
           <w:sz w:val="24"/>
           <w:szCs w:val="24"/>
         </w:rPr>
-      </w:pPr>
-      <w:r>
-        <w:rPr>
-          <w:rFonts w:eastAsia="Times New Roman" w:cs="Times New Roman" w:ascii="Times New Roman" w:hAnsi="Times New Roman"/>
+        <w:t>$ git add .</w:t>
+      </w:r>
+    </w:p>
+    <w:p>
+      <w:pPr>
+        <w:pStyle w:val="Normal"/>
+        <w:spacing w:before="0" w:after="0"/>
+        <w:ind w:left="0" w:hanging="0"/>
+        <w:contextualSpacing/>
+        <w:rPr>
+          <w:b w:val="false"/>
           <w:b w:val="false"/>
           <w:bCs w:val="false"/>
           <w:sz w:val="24"/>
           <w:szCs w:val="24"/>
         </w:rPr>
-        <w:t>$ git add .</w:t>
-      </w:r>
-    </w:p>
-    <w:p>
-      <w:pPr>
-        <w:pStyle w:val="Normal"/>
-        <w:spacing w:before="0" w:after="0"/>
-        <w:ind w:left="0" w:hanging="0"/>
-        <w:contextualSpacing/>
-        <w:rPr>
-          <w:b w:val="false"/>
+      </w:pPr>
+      <w:r>
+        <w:rPr>
+          <w:rFonts w:eastAsia="Times New Roman" w:cs="Times New Roman" w:ascii="Times New Roman" w:hAnsi="Times New Roman"/>
           <w:b w:val="false"/>
           <w:bCs w:val="false"/>
           <w:sz w:val="24"/>
           <w:szCs w:val="24"/>
         </w:rPr>
+        <w:t>$ git commit -m ‘Initial commit’</w:t>
+      </w:r>
+    </w:p>
+    <w:p>
+      <w:pPr>
+        <w:pStyle w:val="Normal"/>
+        <w:spacing w:before="0" w:after="0"/>
+        <w:ind w:left="0" w:hanging="0"/>
+        <w:contextualSpacing/>
+        <w:rPr/>
       </w:pPr>
       <w:r>
         <w:rPr>
@@ -873,34 +1404,9 @@
           <w:sz w:val="24"/>
           <w:szCs w:val="24"/>
         </w:rPr>
-        <w:t>$ git commit -m ‘Initial commit’</w:t>
-      </w:r>
-    </w:p>
-    <w:p>
-      <w:pPr>
-        <w:pStyle w:val="Normal"/>
-        <w:spacing w:before="0" w:after="0"/>
-        <w:ind w:left="0" w:hanging="0"/>
-        <w:contextualSpacing/>
-        <w:rPr>
-          <w:b w:val="false"/>
-          <w:b w:val="false"/>
-          <w:bCs w:val="false"/>
-          <w:sz w:val="24"/>
-          <w:szCs w:val="24"/>
-        </w:rPr>
-      </w:pPr>
-      <w:r>
-        <w:rPr>
-          <w:rFonts w:eastAsia="Times New Roman" w:cs="Times New Roman" w:ascii="Times New Roman" w:hAnsi="Times New Roman"/>
-          <w:b w:val="false"/>
-          <w:bCs w:val="false"/>
-          <w:sz w:val="24"/>
-          <w:szCs w:val="24"/>
-        </w:rPr>
         <w:t xml:space="preserve">$ git remote add origin </w:t>
       </w:r>
-      <w:hyperlink r:id="rId2">
+      <w:hyperlink r:id="rId3">
         <w:r>
           <w:rPr>
             <w:rStyle w:val="InternetLink"/>
@@ -951,20 +1457,37 @@
       </w:pPr>
       <w:r>
         <w:rPr>
+          <w:rFonts w:eastAsia="Times New Roman" w:cs="Times New Roman" w:ascii="Times New Roman" w:hAnsi="Times New Roman"/>
+        </w:rPr>
+      </w:r>
+    </w:p>
+    <w:p>
+      <w:pPr>
+        <w:pStyle w:val="Normal"/>
+        <w:spacing w:before="0" w:after="0"/>
+        <w:ind w:left="0" w:hanging="0"/>
+        <w:contextualSpacing/>
+        <w:rPr/>
+      </w:pPr>
+      <w:r>
+        <w:rPr>
+          <w:rFonts w:eastAsia="Times New Roman" w:cs="Times New Roman" w:ascii="Times New Roman" w:hAnsi="Times New Roman"/>
           <w:b w:val="false"/>
           <w:bCs w:val="false"/>
           <w:sz w:val="24"/>
           <w:szCs w:val="24"/>
         </w:rPr>
-      </w:r>
-    </w:p>
-    <w:p>
-      <w:pPr>
-        <w:pStyle w:val="Normal"/>
-        <w:spacing w:before="0" w:after="0"/>
-        <w:ind w:left="0" w:hanging="0"/>
-        <w:contextualSpacing/>
-        <w:rPr>
+        <w:t>These commands allowed me to push the code to my repository.</w:t>
+      </w:r>
+    </w:p>
+    <w:p>
+      <w:pPr>
+        <w:pStyle w:val="Normal"/>
+        <w:spacing w:before="0" w:after="0"/>
+        <w:ind w:left="0" w:hanging="0"/>
+        <w:contextualSpacing/>
+        <w:rPr>
+          <w:rFonts w:ascii="Times New Roman" w:hAnsi="Times New Roman" w:eastAsia="Times New Roman" w:cs="Times New Roman"/>
           <w:b w:val="false"/>
           <w:b w:val="false"/>
           <w:bCs w:val="false"/>
@@ -973,6 +1496,43 @@
         </w:rPr>
       </w:pPr>
       <w:r>
+        <w:rPr/>
+      </w:r>
+    </w:p>
+    <w:p>
+      <w:pPr>
+        <w:pStyle w:val="Normal"/>
+        <w:spacing w:before="0" w:after="0"/>
+        <w:ind w:left="0" w:hanging="0"/>
+        <w:contextualSpacing/>
+        <w:rPr>
+          <w:b/>
+          <w:b/>
+          <w:bCs/>
+          <w:sz w:val="36"/>
+          <w:szCs w:val="36"/>
+        </w:rPr>
+      </w:pPr>
+      <w:r>
+        <w:rPr>
+          <w:rFonts w:eastAsia="Times New Roman" w:cs="Times New Roman" w:ascii="Times New Roman" w:hAnsi="Times New Roman"/>
+          <w:b/>
+          <w:bCs/>
+          <w:sz w:val="36"/>
+          <w:szCs w:val="36"/>
+        </w:rPr>
+        <w:t>Steps for the pull request:</w:t>
+      </w:r>
+    </w:p>
+    <w:p>
+      <w:pPr>
+        <w:pStyle w:val="Normal"/>
+        <w:spacing w:before="0" w:after="0"/>
+        <w:ind w:left="0" w:hanging="0"/>
+        <w:contextualSpacing/>
+        <w:rPr/>
+      </w:pPr>
+      <w:r>
         <w:rPr>
           <w:rFonts w:eastAsia="Times New Roman" w:cs="Times New Roman" w:ascii="Times New Roman" w:hAnsi="Times New Roman"/>
           <w:b w:val="false"/>
@@ -980,7 +1540,102 @@
           <w:sz w:val="24"/>
           <w:szCs w:val="24"/>
         </w:rPr>
-        <w:t>These commands allowed me to push the code to my repository.</w:t>
+        <w:t>1. To update my name in shared repository, I first forked the existing repo into my account.</w:t>
+      </w:r>
+    </w:p>
+    <w:p>
+      <w:pPr>
+        <w:pStyle w:val="Normal"/>
+        <w:spacing w:before="0" w:after="0"/>
+        <w:ind w:left="0" w:hanging="0"/>
+        <w:contextualSpacing/>
+        <w:rPr/>
+      </w:pPr>
+      <w:r>
+        <w:rPr>
+          <w:rFonts w:eastAsia="Times New Roman" w:cs="Times New Roman" w:ascii="Times New Roman" w:hAnsi="Times New Roman"/>
+          <w:b w:val="false"/>
+          <w:bCs w:val="false"/>
+          <w:sz w:val="24"/>
+          <w:szCs w:val="24"/>
+        </w:rPr>
+        <w:t>2. Then I cloned that repository into my local machine.</w:t>
+      </w:r>
+    </w:p>
+    <w:p>
+      <w:pPr>
+        <w:pStyle w:val="Normal"/>
+        <w:spacing w:before="0" w:after="0"/>
+        <w:ind w:left="0" w:hanging="0"/>
+        <w:contextualSpacing/>
+        <w:rPr/>
+      </w:pPr>
+      <w:r>
+        <w:rPr>
+          <w:rFonts w:eastAsia="Times New Roman" w:cs="Times New Roman" w:ascii="Times New Roman" w:hAnsi="Times New Roman"/>
+          <w:b w:val="false"/>
+          <w:bCs w:val="false"/>
+          <w:sz w:val="24"/>
+          <w:szCs w:val="24"/>
+        </w:rPr>
+        <w:t>3. I updated the Readme.md file and added my name and timestamp.</w:t>
+      </w:r>
+    </w:p>
+    <w:p>
+      <w:pPr>
+        <w:pStyle w:val="Normal"/>
+        <w:spacing w:before="0" w:after="0"/>
+        <w:ind w:left="0" w:hanging="0"/>
+        <w:contextualSpacing/>
+        <w:rPr/>
+      </w:pPr>
+      <w:r>
+        <w:rPr>
+          <w:rFonts w:eastAsia="Times New Roman" w:cs="Times New Roman" w:ascii="Times New Roman" w:hAnsi="Times New Roman"/>
+          <w:b w:val="false"/>
+          <w:bCs w:val="false"/>
+          <w:sz w:val="24"/>
+          <w:szCs w:val="24"/>
+        </w:rPr>
+        <w:t>4. Pushed the changes onto forked repository.</w:t>
+      </w:r>
+    </w:p>
+    <w:p>
+      <w:pPr>
+        <w:pStyle w:val="Normal"/>
+        <w:spacing w:before="0" w:after="0"/>
+        <w:ind w:left="0" w:hanging="0"/>
+        <w:contextualSpacing/>
+        <w:rPr/>
+      </w:pPr>
+      <w:r>
+        <w:rPr>
+          <w:rFonts w:eastAsia="Times New Roman" w:cs="Times New Roman" w:ascii="Times New Roman" w:hAnsi="Times New Roman"/>
+          <w:b w:val="false"/>
+          <w:bCs w:val="false"/>
+          <w:sz w:val="24"/>
+          <w:szCs w:val="24"/>
+        </w:rPr>
+        <w:t>5. Then created a pull request on given repository.</w:t>
+      </w:r>
+    </w:p>
+    <w:p>
+      <w:pPr>
+        <w:pStyle w:val="Normal"/>
+        <w:spacing w:before="0" w:after="0"/>
+        <w:ind w:left="0" w:hanging="0"/>
+        <w:contextualSpacing/>
+        <w:rPr>
+          <w:rFonts w:ascii="Times New Roman" w:hAnsi="Times New Roman" w:eastAsia="Times New Roman" w:cs="Times New Roman"/>
+          <w:b w:val="false"/>
+          <w:b w:val="false"/>
+          <w:bCs w:val="false"/>
+          <w:sz w:val="24"/>
+          <w:szCs w:val="24"/>
+        </w:rPr>
+      </w:pPr>
+      <w:r>
+        <w:rPr/>
       </w:r>
     </w:p>
     <w:sectPr>
@@ -1246,13 +1901,17 @@
   </w:style>
   <w:style w:type="paragraph" w:styleId="Heading1">
     <w:name w:val="Heading 1"/>
+    <w:basedOn w:val="Normal"/>
     <w:next w:val="Normal"/>
     <w:qFormat/>
     <w:pPr>
       <w:keepNext w:val="true"/>
       <w:keepLines/>
       <w:widowControl w:val="false"/>
+      <w:bidi w:val="0"/>
       <w:spacing w:lineRule="auto" w:line="240" w:before="400" w:after="120"/>
+      <w:contextualSpacing/>
+      <w:jc w:val="left"/>
     </w:pPr>
     <w:rPr>
       <w:rFonts w:ascii="Arial" w:hAnsi="Arial" w:eastAsia="Arial" w:cs="Arial"/>
@@ -1265,13 +1924,17 @@
   </w:style>
   <w:style w:type="paragraph" w:styleId="Heading2">
     <w:name w:val="Heading 2"/>
+    <w:basedOn w:val="Normal"/>
     <w:next w:val="Normal"/>
     <w:qFormat/>
     <w:pPr>
       <w:keepNext w:val="true"/>
       <w:keepLines/>
       <w:widowControl w:val="false"/>
+      <w:bidi w:val="0"/>
       <w:spacing w:lineRule="auto" w:line="240" w:before="360" w:after="120"/>
+      <w:contextualSpacing/>
+      <w:jc w:val="left"/>
     </w:pPr>
     <w:rPr>
       <w:rFonts w:ascii="Arial" w:hAnsi="Arial" w:eastAsia="Arial" w:cs="Arial"/>
@@ -1285,13 +1948,17 @@
   </w:style>
   <w:style w:type="paragraph" w:styleId="Heading3">
     <w:name w:val="Heading 3"/>
+    <w:basedOn w:val="Normal"/>
     <w:next w:val="Normal"/>
     <w:qFormat/>
     <w:pPr>
       <w:keepNext w:val="true"/>
       <w:keepLines/>
       <w:widowControl w:val="false"/>
+      <w:bidi w:val="0"/>
       <w:spacing w:lineRule="auto" w:line="240" w:before="320" w:after="80"/>
+      <w:contextualSpacing/>
+      <w:jc w:val="left"/>
     </w:pPr>
     <w:rPr>
       <w:rFonts w:ascii="Arial" w:hAnsi="Arial" w:eastAsia="Arial" w:cs="Arial"/>
@@ -1305,13 +1972,17 @@
   </w:style>
   <w:style w:type="paragraph" w:styleId="Heading4">
     <w:name w:val="Heading 4"/>
+    <w:basedOn w:val="Normal"/>
     <w:next w:val="Normal"/>
     <w:qFormat/>
     <w:pPr>
       <w:keepNext w:val="true"/>
       <w:keepLines/>
       <w:widowControl w:val="false"/>
+      <w:bidi w:val="0"/>
       <w:spacing w:lineRule="auto" w:line="240" w:before="280" w:after="80"/>
+      <w:contextualSpacing/>
+      <w:jc w:val="left"/>
     </w:pPr>
     <w:rPr>
       <w:rFonts w:ascii="Arial" w:hAnsi="Arial" w:eastAsia="Arial" w:cs="Arial"/>
@@ -1324,13 +1995,17 @@
   </w:style>
   <w:style w:type="paragraph" w:styleId="Heading5">
     <w:name w:val="Heading 5"/>
+    <w:basedOn w:val="Normal"/>
     <w:next w:val="Normal"/>
     <w:qFormat/>
     <w:pPr>
       <w:keepNext w:val="true"/>
       <w:keepLines/>
       <w:widowControl w:val="false"/>
+      <w:bidi w:val="0"/>
       <w:spacing w:lineRule="auto" w:line="240" w:before="240" w:after="80"/>
+      <w:contextualSpacing/>
+      <w:jc w:val="left"/>
     </w:pPr>
     <w:rPr>
       <w:rFonts w:ascii="Arial" w:hAnsi="Arial" w:eastAsia="Arial" w:cs="Arial"/>
@@ -1343,13 +2018,17 @@
   </w:style>
   <w:style w:type="paragraph" w:styleId="Heading6">
     <w:name w:val="Heading 6"/>
+    <w:basedOn w:val="Normal"/>
     <w:next w:val="Normal"/>
     <w:qFormat/>
     <w:pPr>
       <w:keepNext w:val="true"/>
       <w:keepLines/>
       <w:widowControl w:val="false"/>
+      <w:bidi w:val="0"/>
       <w:spacing w:lineRule="auto" w:line="240" w:before="240" w:after="80"/>
+      <w:contextualSpacing/>
+      <w:jc w:val="left"/>
     </w:pPr>
     <w:rPr>
       <w:rFonts w:ascii="Arial" w:hAnsi="Arial" w:eastAsia="Arial" w:cs="Arial"/>
@@ -1497,6 +2176,82 @@
       <w:color w:val="000080"/>
       <w:u w:val="single"/>
       <w:lang w:val="zxx" w:eastAsia="zxx" w:bidi="zxx"/>
+    </w:rPr>
+  </w:style>
+  <w:style w:type="character" w:styleId="ListLabel19">
+    <w:name w:val="ListLabel 19"/>
+    <w:qFormat/>
+    <w:rPr>
+      <w:rFonts w:ascii="Times New Roman" w:hAnsi="Times New Roman"/>
+      <w:sz w:val="24"/>
+      <w:u w:val="none"/>
+    </w:rPr>
+  </w:style>
+  <w:style w:type="character" w:styleId="ListLabel20">
+    <w:name w:val="ListLabel 20"/>
+    <w:qFormat/>
+    <w:rPr>
+      <w:u w:val="none"/>
+    </w:rPr>
+  </w:style>
+  <w:style w:type="character" w:styleId="ListLabel21">
+    <w:name w:val="ListLabel 21"/>
+    <w:qFormat/>
+    <w:rPr>
+      <w:u w:val="none"/>
+    </w:rPr>
+  </w:style>
+  <w:style w:type="character" w:styleId="ListLabel22">
+    <w:name w:val="ListLabel 22"/>
+    <w:qFormat/>
+    <w:rPr>
+      <w:u w:val="none"/>
+    </w:rPr>
+  </w:style>
+  <w:style w:type="character" w:styleId="ListLabel23">
+    <w:name w:val="ListLabel 23"/>
+    <w:qFormat/>
+    <w:rPr>
+      <w:u w:val="none"/>
+    </w:rPr>
+  </w:style>
+  <w:style w:type="character" w:styleId="ListLabel24">
+    <w:name w:val="ListLabel 24"/>
+    <w:qFormat/>
+    <w:rPr>
+      <w:u w:val="none"/>
+    </w:rPr>
+  </w:style>
+  <w:style w:type="character" w:styleId="ListLabel25">
+    <w:name w:val="ListLabel 25"/>
+    <w:qFormat/>
+    <w:rPr>
+      <w:u w:val="none"/>
+    </w:rPr>
+  </w:style>
+  <w:style w:type="character" w:styleId="ListLabel26">
+    <w:name w:val="ListLabel 26"/>
+    <w:qFormat/>
+    <w:rPr>
+      <w:u w:val="none"/>
+    </w:rPr>
+  </w:style>
+  <w:style w:type="character" w:styleId="ListLabel27">
+    <w:name w:val="ListLabel 27"/>
+    <w:qFormat/>
+    <w:rPr>
+      <w:u w:val="none"/>
+    </w:rPr>
+  </w:style>
+  <w:style w:type="character" w:styleId="ListLabel28">
+    <w:name w:val="ListLabel 28"/>
+    <w:qFormat/>
+    <w:rPr>
+      <w:rFonts w:ascii="Times New Roman" w:hAnsi="Times New Roman" w:eastAsia="Times New Roman" w:cs="Times New Roman"/>
+      <w:b w:val="false"/>
+      <w:bCs w:val="false"/>
+      <w:sz w:val="24"/>
+      <w:szCs w:val="24"/>
     </w:rPr>
   </w:style>
   <w:style w:type="paragraph" w:styleId="Heading">

</xml_diff>